<commit_message>
Expansion and rationalisation of selection options to prepare for new cases.
</commit_message>
<xml_diff>
--- a/docs/Genetic Game of Life v1.docx
+++ b/docs/Genetic Game of Life v1.docx
@@ -138,13 +138,7 @@
         <w:t xml:space="preserve"> from one of the live neighbour cells (</w:t>
       </w:r>
       <w:r>
-        <w:t xml:space="preserve">there are three in the GoL) and is deleted when the cell dies. We discovered a </w:t>
-      </w:r>
-      <w:r>
-        <w:t>deterministic</w:t>
-      </w:r>
-      <w:r>
-        <w:t xml:space="preserve"> and spatially symmetric rule</w:t>
+        <w:t>there are three in the GoL) and is deleted when the cell dies. We discovered a deterministic and spatially symmetric rule</w:t>
       </w:r>
       <w:r>
         <w:t xml:space="preserve"> </w:t>
@@ -550,37 +544,7 @@
         <w:t xml:space="preserve"> the live states</w:t>
       </w:r>
       <w:r>
-        <w:t>. Genetic inheritance is ensured by a</w:t>
-      </w:r>
-      <w:r>
-        <w:t xml:space="preserve"> newly born live cell’s genome </w:t>
-      </w:r>
-      <w:r>
-        <w:t>being</w:t>
-      </w:r>
-      <w:r>
-        <w:t xml:space="preserve"> copied (potentially with mutation</w:t>
-      </w:r>
-      <w:r>
-        <w:t xml:space="preserve"> and recombination</w:t>
-      </w:r>
-      <w:r>
-        <w:t xml:space="preserve">) from one </w:t>
-      </w:r>
-      <w:r>
-        <w:t xml:space="preserve">or more </w:t>
-      </w:r>
-      <w:r>
-        <w:t xml:space="preserve">of the live neighbour cells (there are three in the GoL) and </w:t>
-      </w:r>
-      <w:r>
-        <w:t>being</w:t>
-      </w:r>
-      <w:r>
-        <w:t xml:space="preserve"> deleted when the cell dies.</w:t>
-      </w:r>
-      <w:r>
-        <w:t xml:space="preserve"> In this article we focus on the simplest case of mutation and asexual reproduction without recombination. The </w:t>
+        <w:t xml:space="preserve">. Genetic inheritance is ensured by a newly born live cell’s genome being copied (potentially with mutation and recombination) from one or more of the live neighbour cells (there are three in the GoL) and being deleted when the cell dies. In this article we focus on the simplest case of mutation and asexual reproduction without recombination. The </w:t>
       </w:r>
     </w:p>
     <w:p>
@@ -859,7 +823,7 @@
       <w:r>
         <w:t> </w:t>
       </w:r>
-      <w:hyperlink r:id="rId9" w:tooltip="Golly (program)" w:history="1">
+      <w:hyperlink r:id="rId10" w:tooltip="Golly (program)" w:history="1">
         <w:r>
           <w:rPr>
             <w:rStyle w:val="Hyperlink"/>
@@ -881,6 +845,7 @@
         <w:pStyle w:val="Heading1"/>
       </w:pPr>
       <w:r>
+        <w:lastRenderedPageBreak/>
         <w:t>Some text blocks</w:t>
       </w:r>
     </w:p>
@@ -889,944 +854,2935 @@
         <w:pStyle w:val="Heading2"/>
       </w:pPr>
       <w:r>
-        <w:t xml:space="preserve">Movement vs copying. </w:t>
-      </w:r>
-    </w:p>
-    <w:p>
-      <w:pPr>
+        <w:t>Local CA rule encodings by genes</w:t>
+      </w:r>
+      <w:r>
+        <w:t xml:space="preserve"> </w:t>
+      </w:r>
+    </w:p>
+    <w:p>
+      <w:pPr>
+        <w:pStyle w:val="Heading2"/>
         <w:jc w:val="both"/>
-      </w:pPr>
-      <w:r>
-        <w:t xml:space="preserve">Whereas the indistinguishability of GoL “1” states means that it is not possible to distinguish movement from death and rebirth, with genetic information attached to the live states, it would be possible. Is there a meaningful assignment of a subset of GoL birth or survival </w:t>
-      </w:r>
-      <w:r>
+        <w:rPr>
+          <w:rFonts w:asciiTheme="minorHAnsi" w:eastAsiaTheme="minorHAnsi" w:hAnsiTheme="minorHAnsi" w:cstheme="minorBidi"/>
+          <w:color w:val="auto"/>
+          <w:sz w:val="24"/>
+          <w:szCs w:val="24"/>
+        </w:rPr>
+      </w:pPr>
+      <w:r>
+        <w:rPr>
+          <w:rFonts w:asciiTheme="minorHAnsi" w:eastAsiaTheme="minorHAnsi" w:hAnsiTheme="minorHAnsi" w:cstheme="minorBidi"/>
+          <w:color w:val="auto"/>
+          <w:sz w:val="24"/>
+          <w:szCs w:val="24"/>
+        </w:rPr>
+        <w:t>The most common family of CAs from which GoL-like rule</w:t>
+      </w:r>
+      <w:r>
+        <w:rPr>
+          <w:rFonts w:asciiTheme="minorHAnsi" w:eastAsiaTheme="minorHAnsi" w:hAnsiTheme="minorHAnsi" w:cstheme="minorBidi"/>
+          <w:color w:val="auto"/>
+          <w:sz w:val="24"/>
+          <w:szCs w:val="24"/>
+        </w:rPr>
+        <w:t>-tables</w:t>
+      </w:r>
+      <w:r>
+        <w:rPr>
+          <w:rFonts w:asciiTheme="minorHAnsi" w:eastAsiaTheme="minorHAnsi" w:hAnsiTheme="minorHAnsi" w:cstheme="minorBidi"/>
+          <w:color w:val="auto"/>
+          <w:sz w:val="24"/>
+          <w:szCs w:val="24"/>
+        </w:rPr>
+        <w:t xml:space="preserve"> are defined is the </w:t>
+      </w:r>
+      <w:proofErr w:type="spellStart"/>
+      <w:r>
+        <w:rPr>
+          <w:rFonts w:asciiTheme="minorHAnsi" w:eastAsiaTheme="minorHAnsi" w:hAnsiTheme="minorHAnsi" w:cstheme="minorBidi"/>
+          <w:color w:val="auto"/>
+          <w:sz w:val="24"/>
+          <w:szCs w:val="24"/>
+        </w:rPr>
+        <w:t>totalistic</w:t>
+      </w:r>
+      <w:proofErr w:type="spellEnd"/>
+      <w:r>
+        <w:rPr>
+          <w:rFonts w:asciiTheme="minorHAnsi" w:eastAsiaTheme="minorHAnsi" w:hAnsiTheme="minorHAnsi" w:cstheme="minorBidi"/>
+          <w:color w:val="auto"/>
+          <w:sz w:val="24"/>
+          <w:szCs w:val="24"/>
+        </w:rPr>
+        <w:t xml:space="preserve"> automata family [Ref Wolfram] (next state depending only on the current state and sum of the neighbour states </w:t>
+      </w:r>
+      <w:r>
+        <w:rPr>
+          <w:rFonts w:asciiTheme="minorHAnsi" w:eastAsiaTheme="minorHAnsi" w:hAnsiTheme="minorHAnsi" w:cstheme="minorBidi"/>
+          <w:i/>
+          <w:color w:val="auto"/>
+          <w:sz w:val="24"/>
+          <w:szCs w:val="24"/>
+        </w:rPr>
+        <w:t>s</w:t>
+      </w:r>
+      <w:r>
+        <w:rPr>
+          <w:rFonts w:asciiTheme="minorHAnsi" w:eastAsiaTheme="minorHAnsi" w:hAnsiTheme="minorHAnsi" w:cstheme="minorBidi"/>
+          <w:color w:val="auto"/>
+          <w:sz w:val="24"/>
+          <w:szCs w:val="24"/>
+        </w:rPr>
+        <w:t xml:space="preserve">) with the birth rules for current state “0” and the survival rules for current state “1” defining the exceptions to the default rule which is next state “0”. </w:t>
+      </w:r>
+      <w:r>
+        <w:rPr>
+          <w:rFonts w:asciiTheme="minorHAnsi" w:eastAsiaTheme="minorHAnsi" w:hAnsiTheme="minorHAnsi" w:cstheme="minorBidi"/>
+          <w:color w:val="auto"/>
+          <w:sz w:val="24"/>
+          <w:szCs w:val="24"/>
+        </w:rPr>
+        <w:t xml:space="preserve">In general, genes may specify any such </w:t>
+      </w:r>
+      <w:r>
+        <w:rPr>
+          <w:rFonts w:asciiTheme="minorHAnsi" w:eastAsiaTheme="minorHAnsi" w:hAnsiTheme="minorHAnsi" w:cstheme="minorBidi"/>
+          <w:color w:val="auto"/>
+          <w:sz w:val="24"/>
+          <w:szCs w:val="24"/>
+        </w:rPr>
+        <w:t>look up table (</w:t>
+      </w:r>
+      <w:r>
+        <w:rPr>
+          <w:rFonts w:asciiTheme="minorHAnsi" w:eastAsiaTheme="minorHAnsi" w:hAnsiTheme="minorHAnsi" w:cstheme="minorBidi"/>
+          <w:color w:val="auto"/>
+          <w:sz w:val="24"/>
+          <w:szCs w:val="24"/>
+        </w:rPr>
+        <w:t>LUT</w:t>
+      </w:r>
+      <w:r>
+        <w:rPr>
+          <w:rFonts w:asciiTheme="minorHAnsi" w:eastAsiaTheme="minorHAnsi" w:hAnsiTheme="minorHAnsi" w:cstheme="minorBidi"/>
+          <w:color w:val="auto"/>
+          <w:sz w:val="24"/>
+          <w:szCs w:val="24"/>
+        </w:rPr>
+        <w:t>)</w:t>
+      </w:r>
+      <w:r>
+        <w:rPr>
+          <w:rFonts w:asciiTheme="minorHAnsi" w:eastAsiaTheme="minorHAnsi" w:hAnsiTheme="minorHAnsi" w:cstheme="minorBidi"/>
+          <w:color w:val="auto"/>
+          <w:sz w:val="24"/>
+          <w:szCs w:val="24"/>
+        </w:rPr>
+        <w:t xml:space="preserve">, and this holds true if we go beyond the </w:t>
+      </w:r>
+      <w:proofErr w:type="spellStart"/>
+      <w:r>
+        <w:rPr>
+          <w:rFonts w:asciiTheme="minorHAnsi" w:eastAsiaTheme="minorHAnsi" w:hAnsiTheme="minorHAnsi" w:cstheme="minorBidi"/>
+          <w:color w:val="auto"/>
+          <w:sz w:val="24"/>
+          <w:szCs w:val="24"/>
+        </w:rPr>
+        <w:t>totalistic</w:t>
+      </w:r>
+      <w:proofErr w:type="spellEnd"/>
+      <w:r>
+        <w:rPr>
+          <w:rFonts w:asciiTheme="minorHAnsi" w:eastAsiaTheme="minorHAnsi" w:hAnsiTheme="minorHAnsi" w:cstheme="minorBidi"/>
+          <w:color w:val="auto"/>
+          <w:sz w:val="24"/>
+          <w:szCs w:val="24"/>
+        </w:rPr>
+        <w:t xml:space="preserve"> family</w:t>
+      </w:r>
+      <w:r>
+        <w:rPr>
+          <w:rFonts w:asciiTheme="minorHAnsi" w:eastAsiaTheme="minorHAnsi" w:hAnsiTheme="minorHAnsi" w:cstheme="minorBidi"/>
+          <w:color w:val="auto"/>
+          <w:sz w:val="24"/>
+          <w:szCs w:val="24"/>
+        </w:rPr>
+        <w:t>, as we shall</w:t>
+      </w:r>
+      <w:r>
+        <w:rPr>
+          <w:rFonts w:asciiTheme="minorHAnsi" w:eastAsiaTheme="minorHAnsi" w:hAnsiTheme="minorHAnsi" w:cstheme="minorBidi"/>
+          <w:color w:val="auto"/>
+          <w:sz w:val="24"/>
+          <w:szCs w:val="24"/>
+        </w:rPr>
+        <w:t xml:space="preserve"> later on</w:t>
+      </w:r>
+      <w:r>
+        <w:rPr>
+          <w:rFonts w:asciiTheme="minorHAnsi" w:eastAsiaTheme="minorHAnsi" w:hAnsiTheme="minorHAnsi" w:cstheme="minorBidi"/>
+          <w:color w:val="auto"/>
+          <w:sz w:val="24"/>
+          <w:szCs w:val="24"/>
+        </w:rPr>
+        <w:t xml:space="preserve">. </w:t>
+      </w:r>
+      <w:r>
+        <w:rPr>
+          <w:rFonts w:asciiTheme="minorHAnsi" w:eastAsiaTheme="minorHAnsi" w:hAnsiTheme="minorHAnsi" w:cstheme="minorBidi"/>
+          <w:color w:val="auto"/>
+          <w:sz w:val="24"/>
+          <w:szCs w:val="24"/>
+        </w:rPr>
+        <w:t>For</w:t>
+      </w:r>
+      <w:r>
+        <w:rPr>
+          <w:rFonts w:asciiTheme="minorHAnsi" w:eastAsiaTheme="minorHAnsi" w:hAnsiTheme="minorHAnsi" w:cstheme="minorBidi"/>
+          <w:color w:val="auto"/>
+          <w:sz w:val="24"/>
+          <w:szCs w:val="24"/>
+        </w:rPr>
+        <w:t xml:space="preserve"> the </w:t>
+      </w:r>
+      <w:proofErr w:type="spellStart"/>
+      <w:r>
+        <w:rPr>
+          <w:rFonts w:asciiTheme="minorHAnsi" w:eastAsiaTheme="minorHAnsi" w:hAnsiTheme="minorHAnsi" w:cstheme="minorBidi"/>
+          <w:color w:val="auto"/>
+          <w:sz w:val="24"/>
+          <w:szCs w:val="24"/>
+        </w:rPr>
+        <w:t>totalistic</w:t>
+      </w:r>
+      <w:proofErr w:type="spellEnd"/>
+      <w:r>
+        <w:rPr>
+          <w:rFonts w:asciiTheme="minorHAnsi" w:eastAsiaTheme="minorHAnsi" w:hAnsiTheme="minorHAnsi" w:cstheme="minorBidi"/>
+          <w:color w:val="auto"/>
+          <w:sz w:val="24"/>
+          <w:szCs w:val="24"/>
+        </w:rPr>
+        <w:t xml:space="preserve"> case, </w:t>
+      </w:r>
+      <w:r>
+        <w:rPr>
+          <w:rFonts w:asciiTheme="minorHAnsi" w:eastAsiaTheme="minorHAnsi" w:hAnsiTheme="minorHAnsi" w:cstheme="minorBidi"/>
+          <w:color w:val="auto"/>
+          <w:sz w:val="24"/>
+          <w:szCs w:val="24"/>
+        </w:rPr>
+        <w:t xml:space="preserve">if </w:t>
+      </w:r>
+      <w:r>
+        <w:rPr>
+          <w:rFonts w:asciiTheme="minorHAnsi" w:eastAsiaTheme="minorHAnsi" w:hAnsiTheme="minorHAnsi" w:cstheme="minorBidi"/>
+          <w:color w:val="auto"/>
+          <w:sz w:val="24"/>
+          <w:szCs w:val="24"/>
+        </w:rPr>
+        <w:t>we exclude the special cases of spontaneous birth (B</w:t>
+      </w:r>
+      <w:r>
+        <w:rPr>
+          <w:rFonts w:asciiTheme="minorHAnsi" w:eastAsiaTheme="minorHAnsi" w:hAnsiTheme="minorHAnsi" w:cstheme="minorBidi"/>
+          <w:color w:val="auto"/>
+          <w:sz w:val="24"/>
+          <w:szCs w:val="24"/>
+          <w:vertAlign w:val="subscript"/>
+        </w:rPr>
+        <w:t>0</w:t>
+      </w:r>
+      <w:r>
+        <w:rPr>
+          <w:rFonts w:asciiTheme="minorHAnsi" w:eastAsiaTheme="minorHAnsi" w:hAnsiTheme="minorHAnsi" w:cstheme="minorBidi"/>
+          <w:color w:val="auto"/>
+          <w:sz w:val="24"/>
+          <w:szCs w:val="24"/>
+        </w:rPr>
+        <w:t xml:space="preserve"> </w:t>
+      </w:r>
+      <w:r>
+        <w:rPr>
+          <w:rFonts w:asciiTheme="minorHAnsi" w:eastAsiaTheme="minorHAnsi" w:hAnsiTheme="minorHAnsi" w:cstheme="minorBidi"/>
+          <w:i/>
+          <w:color w:val="auto"/>
+          <w:sz w:val="24"/>
+          <w:szCs w:val="24"/>
+        </w:rPr>
+        <w:t>i</w:t>
+      </w:r>
+      <w:r>
+        <w:rPr>
+          <w:rFonts w:asciiTheme="minorHAnsi" w:eastAsiaTheme="minorHAnsi" w:hAnsiTheme="minorHAnsi" w:cstheme="minorBidi"/>
+          <w:i/>
+          <w:color w:val="auto"/>
+          <w:sz w:val="24"/>
+          <w:szCs w:val="24"/>
+        </w:rPr>
+        <w:t>.</w:t>
+      </w:r>
+      <w:r>
+        <w:rPr>
+          <w:rFonts w:asciiTheme="minorHAnsi" w:eastAsiaTheme="minorHAnsi" w:hAnsiTheme="minorHAnsi" w:cstheme="minorBidi"/>
+          <w:i/>
+          <w:color w:val="auto"/>
+          <w:sz w:val="24"/>
+          <w:szCs w:val="24"/>
+        </w:rPr>
+        <w:t>e</w:t>
+      </w:r>
+      <w:r>
+        <w:rPr>
+          <w:rFonts w:asciiTheme="minorHAnsi" w:eastAsiaTheme="minorHAnsi" w:hAnsiTheme="minorHAnsi" w:cstheme="minorBidi"/>
+          <w:i/>
+          <w:color w:val="auto"/>
+          <w:sz w:val="24"/>
+          <w:szCs w:val="24"/>
+        </w:rPr>
+        <w:t>.</w:t>
+      </w:r>
+      <w:r>
+        <w:rPr>
+          <w:rFonts w:asciiTheme="minorHAnsi" w:eastAsiaTheme="minorHAnsi" w:hAnsiTheme="minorHAnsi" w:cstheme="minorBidi"/>
+          <w:color w:val="auto"/>
+          <w:sz w:val="24"/>
+          <w:szCs w:val="24"/>
+        </w:rPr>
+        <w:t xml:space="preserve"> birth for s=0) and lone survival (S</w:t>
+      </w:r>
+      <w:r>
+        <w:rPr>
+          <w:rFonts w:asciiTheme="minorHAnsi" w:eastAsiaTheme="minorHAnsi" w:hAnsiTheme="minorHAnsi" w:cstheme="minorBidi"/>
+          <w:color w:val="auto"/>
+          <w:sz w:val="24"/>
+          <w:szCs w:val="24"/>
+          <w:vertAlign w:val="subscript"/>
+        </w:rPr>
+        <w:t>0</w:t>
+      </w:r>
+      <w:r>
+        <w:rPr>
+          <w:rFonts w:asciiTheme="minorHAnsi" w:eastAsiaTheme="minorHAnsi" w:hAnsiTheme="minorHAnsi" w:cstheme="minorBidi"/>
+          <w:color w:val="auto"/>
+          <w:sz w:val="24"/>
+          <w:szCs w:val="24"/>
+        </w:rPr>
+        <w:t>)</w:t>
+      </w:r>
+      <w:r>
+        <w:rPr>
+          <w:rFonts w:asciiTheme="minorHAnsi" w:eastAsiaTheme="minorHAnsi" w:hAnsiTheme="minorHAnsi" w:cstheme="minorBidi"/>
+          <w:color w:val="auto"/>
+          <w:sz w:val="24"/>
+          <w:szCs w:val="24"/>
+        </w:rPr>
+        <w:t xml:space="preserve"> </w:t>
+      </w:r>
+      <w:r>
+        <w:rPr>
+          <w:rFonts w:asciiTheme="minorHAnsi" w:eastAsiaTheme="minorHAnsi" w:hAnsiTheme="minorHAnsi" w:cstheme="minorBidi"/>
+          <w:color w:val="auto"/>
+          <w:sz w:val="24"/>
+          <w:szCs w:val="24"/>
+        </w:rPr>
+        <w:t xml:space="preserve">then there are 8+8=16 </w:t>
+      </w:r>
+      <w:r>
+        <w:rPr>
+          <w:rFonts w:asciiTheme="minorHAnsi" w:eastAsiaTheme="minorHAnsi" w:hAnsiTheme="minorHAnsi" w:cstheme="minorBidi"/>
+          <w:color w:val="auto"/>
+          <w:sz w:val="24"/>
+          <w:szCs w:val="24"/>
+        </w:rPr>
+        <w:t>distinguished states</w:t>
+      </w:r>
+      <w:r>
+        <w:rPr>
+          <w:rFonts w:asciiTheme="minorHAnsi" w:eastAsiaTheme="minorHAnsi" w:hAnsiTheme="minorHAnsi" w:cstheme="minorBidi"/>
+          <w:color w:val="auto"/>
+          <w:sz w:val="24"/>
+          <w:szCs w:val="24"/>
+        </w:rPr>
+        <w:t xml:space="preserve"> that may be independently part of a</w:t>
+      </w:r>
+      <w:r>
+        <w:rPr>
+          <w:rFonts w:asciiTheme="minorHAnsi" w:eastAsiaTheme="minorHAnsi" w:hAnsiTheme="minorHAnsi" w:cstheme="minorBidi"/>
+          <w:color w:val="auto"/>
+          <w:sz w:val="24"/>
+          <w:szCs w:val="24"/>
+        </w:rPr>
+        <w:t>n active next state</w:t>
+      </w:r>
+      <w:r>
+        <w:rPr>
+          <w:rFonts w:asciiTheme="minorHAnsi" w:eastAsiaTheme="minorHAnsi" w:hAnsiTheme="minorHAnsi" w:cstheme="minorBidi"/>
+          <w:color w:val="auto"/>
+          <w:sz w:val="24"/>
+          <w:szCs w:val="24"/>
+        </w:rPr>
+        <w:t xml:space="preserve"> ruleset </w:t>
+      </w:r>
+      <w:r>
+        <w:rPr>
+          <w:rFonts w:asciiTheme="minorHAnsi" w:eastAsiaTheme="minorHAnsi" w:hAnsiTheme="minorHAnsi" w:cstheme="minorBidi"/>
+          <w:i/>
+          <w:color w:val="auto"/>
+          <w:sz w:val="24"/>
+          <w:szCs w:val="24"/>
+        </w:rPr>
+        <w:t>i</w:t>
+      </w:r>
+      <w:r>
+        <w:rPr>
+          <w:rFonts w:asciiTheme="minorHAnsi" w:eastAsiaTheme="minorHAnsi" w:hAnsiTheme="minorHAnsi" w:cstheme="minorBidi"/>
+          <w:i/>
+          <w:color w:val="auto"/>
+          <w:sz w:val="24"/>
+          <w:szCs w:val="24"/>
+        </w:rPr>
+        <w:t>.</w:t>
+      </w:r>
+      <w:r>
+        <w:rPr>
+          <w:rFonts w:asciiTheme="minorHAnsi" w:eastAsiaTheme="minorHAnsi" w:hAnsiTheme="minorHAnsi" w:cstheme="minorBidi"/>
+          <w:i/>
+          <w:color w:val="auto"/>
+          <w:sz w:val="24"/>
+          <w:szCs w:val="24"/>
+        </w:rPr>
+        <w:t>e</w:t>
+      </w:r>
+      <w:r>
+        <w:rPr>
+          <w:rFonts w:asciiTheme="minorHAnsi" w:eastAsiaTheme="minorHAnsi" w:hAnsiTheme="minorHAnsi" w:cstheme="minorBidi"/>
+          <w:i/>
+          <w:color w:val="auto"/>
+          <w:sz w:val="24"/>
+          <w:szCs w:val="24"/>
+        </w:rPr>
+        <w:t>.</w:t>
+      </w:r>
+      <w:r>
+        <w:rPr>
+          <w:rFonts w:asciiTheme="minorHAnsi" w:eastAsiaTheme="minorHAnsi" w:hAnsiTheme="minorHAnsi" w:cstheme="minorBidi"/>
+          <w:color w:val="auto"/>
+          <w:sz w:val="24"/>
+          <w:szCs w:val="24"/>
+        </w:rPr>
+        <w:t xml:space="preserve">  2</w:t>
+      </w:r>
+      <w:r>
+        <w:rPr>
+          <w:rFonts w:asciiTheme="minorHAnsi" w:eastAsiaTheme="minorHAnsi" w:hAnsiTheme="minorHAnsi" w:cstheme="minorBidi"/>
+          <w:color w:val="auto"/>
+          <w:sz w:val="24"/>
+          <w:szCs w:val="24"/>
+          <w:vertAlign w:val="superscript"/>
+        </w:rPr>
+        <w:t>16</w:t>
+      </w:r>
+      <w:r>
+        <w:rPr>
+          <w:rFonts w:asciiTheme="minorHAnsi" w:eastAsiaTheme="minorHAnsi" w:hAnsiTheme="minorHAnsi" w:cstheme="minorBidi"/>
+          <w:color w:val="auto"/>
+          <w:sz w:val="24"/>
+          <w:szCs w:val="24"/>
+        </w:rPr>
+        <w:t xml:space="preserve"> CA rulesets </w:t>
+      </w:r>
+      <w:r>
+        <w:rPr>
+          <w:rFonts w:asciiTheme="minorHAnsi" w:eastAsiaTheme="minorHAnsi" w:hAnsiTheme="minorHAnsi" w:cstheme="minorBidi"/>
+          <w:color w:val="auto"/>
+          <w:sz w:val="24"/>
+          <w:szCs w:val="24"/>
+        </w:rPr>
+        <w:t>and these</w:t>
+      </w:r>
+      <w:r>
+        <w:rPr>
+          <w:rFonts w:asciiTheme="minorHAnsi" w:eastAsiaTheme="minorHAnsi" w:hAnsiTheme="minorHAnsi" w:cstheme="minorBidi"/>
+          <w:color w:val="auto"/>
+          <w:sz w:val="24"/>
+          <w:szCs w:val="24"/>
+        </w:rPr>
+        <w:t xml:space="preserve"> may be encoded by a binary gen</w:t>
+      </w:r>
+      <w:r>
+        <w:rPr>
+          <w:rFonts w:asciiTheme="minorHAnsi" w:eastAsiaTheme="minorHAnsi" w:hAnsiTheme="minorHAnsi" w:cstheme="minorBidi"/>
+          <w:color w:val="auto"/>
+          <w:sz w:val="24"/>
+          <w:szCs w:val="24"/>
+        </w:rPr>
+        <w:t>ome</w:t>
+      </w:r>
+      <w:r>
+        <w:rPr>
+          <w:rFonts w:asciiTheme="minorHAnsi" w:eastAsiaTheme="minorHAnsi" w:hAnsiTheme="minorHAnsi" w:cstheme="minorBidi"/>
+          <w:color w:val="auto"/>
+          <w:sz w:val="24"/>
+          <w:szCs w:val="24"/>
+        </w:rPr>
+        <w:t xml:space="preserve"> of length 16 with one bit per LUT entry. </w:t>
+      </w:r>
+      <w:r>
+        <w:rPr>
+          <w:rFonts w:asciiTheme="minorHAnsi" w:eastAsiaTheme="minorHAnsi" w:hAnsiTheme="minorHAnsi" w:cstheme="minorBidi"/>
+          <w:color w:val="auto"/>
+          <w:sz w:val="24"/>
+          <w:szCs w:val="24"/>
+        </w:rPr>
+        <w:t>In this paper</w:t>
+      </w:r>
+      <w:r>
+        <w:rPr>
+          <w:rFonts w:asciiTheme="minorHAnsi" w:eastAsiaTheme="minorHAnsi" w:hAnsiTheme="minorHAnsi" w:cstheme="minorBidi"/>
+          <w:color w:val="auto"/>
+          <w:sz w:val="24"/>
+          <w:szCs w:val="24"/>
+        </w:rPr>
+        <w:t>,</w:t>
+      </w:r>
+      <w:r>
+        <w:rPr>
+          <w:rFonts w:asciiTheme="minorHAnsi" w:eastAsiaTheme="minorHAnsi" w:hAnsiTheme="minorHAnsi" w:cstheme="minorBidi"/>
+          <w:color w:val="auto"/>
+          <w:sz w:val="24"/>
+          <w:szCs w:val="24"/>
+        </w:rPr>
+        <w:t xml:space="preserve"> we restrict our attention to genes of maximum length 64, and </w:t>
+      </w:r>
+      <w:r>
+        <w:rPr>
+          <w:rFonts w:asciiTheme="minorHAnsi" w:eastAsiaTheme="minorHAnsi" w:hAnsiTheme="minorHAnsi" w:cstheme="minorBidi"/>
+          <w:color w:val="auto"/>
+          <w:sz w:val="24"/>
+          <w:szCs w:val="24"/>
+        </w:rPr>
+        <w:t xml:space="preserve">often </w:t>
+      </w:r>
+      <w:r>
+        <w:rPr>
+          <w:rFonts w:asciiTheme="minorHAnsi" w:eastAsiaTheme="minorHAnsi" w:hAnsiTheme="minorHAnsi" w:cstheme="minorBidi"/>
+          <w:color w:val="auto"/>
+          <w:sz w:val="24"/>
+          <w:szCs w:val="24"/>
+        </w:rPr>
+        <w:t>use the words gene and genome interchangeably to refer to the full sequence</w:t>
+      </w:r>
+      <w:r>
+        <w:rPr>
+          <w:rFonts w:asciiTheme="minorHAnsi" w:eastAsiaTheme="minorHAnsi" w:hAnsiTheme="minorHAnsi" w:cstheme="minorBidi"/>
+          <w:color w:val="auto"/>
+          <w:sz w:val="24"/>
+          <w:szCs w:val="24"/>
+        </w:rPr>
+        <w:t>, only rarely using the term gene to refer to a specifier of part of the rule-table</w:t>
+      </w:r>
+      <w:r>
+        <w:rPr>
+          <w:rFonts w:asciiTheme="minorHAnsi" w:eastAsiaTheme="minorHAnsi" w:hAnsiTheme="minorHAnsi" w:cstheme="minorBidi"/>
+          <w:color w:val="auto"/>
+          <w:sz w:val="24"/>
+          <w:szCs w:val="24"/>
+        </w:rPr>
+        <w:t xml:space="preserve">. </w:t>
+      </w:r>
+      <w:r>
+        <w:rPr>
+          <w:rFonts w:asciiTheme="minorHAnsi" w:eastAsiaTheme="minorHAnsi" w:hAnsiTheme="minorHAnsi" w:cstheme="minorBidi"/>
+          <w:color w:val="auto"/>
+          <w:sz w:val="24"/>
+          <w:szCs w:val="24"/>
+        </w:rPr>
+        <w:t>We may also employ</w:t>
+      </w:r>
+      <w:r>
+        <w:rPr>
+          <w:rFonts w:asciiTheme="minorHAnsi" w:eastAsiaTheme="minorHAnsi" w:hAnsiTheme="minorHAnsi" w:cstheme="minorBidi"/>
+          <w:color w:val="auto"/>
+          <w:sz w:val="24"/>
+          <w:szCs w:val="24"/>
+        </w:rPr>
+        <w:t xml:space="preserve"> multiple bits (</w:t>
+      </w:r>
+      <w:proofErr w:type="spellStart"/>
+      <w:r>
+        <w:rPr>
+          <w:rFonts w:asciiTheme="minorHAnsi" w:eastAsiaTheme="minorHAnsi" w:hAnsiTheme="minorHAnsi" w:cstheme="minorBidi"/>
+          <w:color w:val="auto"/>
+          <w:sz w:val="24"/>
+          <w:szCs w:val="24"/>
+        </w:rPr>
+        <w:t>n</w:t>
+      </w:r>
+      <w:r>
+        <w:rPr>
+          <w:rFonts w:asciiTheme="minorHAnsi" w:eastAsiaTheme="minorHAnsi" w:hAnsiTheme="minorHAnsi" w:cstheme="minorBidi"/>
+          <w:color w:val="auto"/>
+          <w:sz w:val="24"/>
+          <w:szCs w:val="24"/>
+          <w:vertAlign w:val="subscript"/>
+        </w:rPr>
+        <w:t>c</w:t>
+      </w:r>
+      <w:r>
+        <w:rPr>
+          <w:rFonts w:asciiTheme="minorHAnsi" w:eastAsiaTheme="minorHAnsi" w:hAnsiTheme="minorHAnsi" w:cstheme="minorBidi"/>
+          <w:color w:val="auto"/>
+          <w:sz w:val="24"/>
+          <w:szCs w:val="24"/>
+          <w:vertAlign w:val="subscript"/>
+        </w:rPr>
+        <w:t>o</w:t>
+      </w:r>
+      <w:r>
+        <w:rPr>
+          <w:rFonts w:asciiTheme="minorHAnsi" w:eastAsiaTheme="minorHAnsi" w:hAnsiTheme="minorHAnsi" w:cstheme="minorBidi"/>
+          <w:color w:val="auto"/>
+          <w:sz w:val="24"/>
+          <w:szCs w:val="24"/>
+          <w:vertAlign w:val="subscript"/>
+        </w:rPr>
+        <w:t>ding</w:t>
+      </w:r>
+      <w:proofErr w:type="spellEnd"/>
+      <w:r>
+        <w:rPr>
+          <w:rFonts w:asciiTheme="minorHAnsi" w:eastAsiaTheme="minorHAnsi" w:hAnsiTheme="minorHAnsi" w:cstheme="minorBidi"/>
+          <w:color w:val="auto"/>
+          <w:sz w:val="24"/>
+          <w:szCs w:val="24"/>
+        </w:rPr>
+        <w:t>) to encode each LUT entry for an active rule</w:t>
+      </w:r>
+      <w:r>
+        <w:rPr>
+          <w:rFonts w:asciiTheme="minorHAnsi" w:eastAsiaTheme="minorHAnsi" w:hAnsiTheme="minorHAnsi" w:cstheme="minorBidi"/>
+          <w:color w:val="auto"/>
+          <w:sz w:val="24"/>
+          <w:szCs w:val="24"/>
+        </w:rPr>
+        <w:t>,</w:t>
+      </w:r>
+      <w:r>
+        <w:rPr>
+          <w:rFonts w:asciiTheme="minorHAnsi" w:eastAsiaTheme="minorHAnsi" w:hAnsiTheme="minorHAnsi" w:cstheme="minorBidi"/>
+          <w:color w:val="auto"/>
+          <w:sz w:val="24"/>
+          <w:szCs w:val="24"/>
+        </w:rPr>
+        <w:t xml:space="preserve"> </w:t>
+      </w:r>
+      <w:r>
+        <w:rPr>
+          <w:rFonts w:asciiTheme="minorHAnsi" w:eastAsiaTheme="minorHAnsi" w:hAnsiTheme="minorHAnsi" w:cstheme="minorBidi"/>
+          <w:color w:val="auto"/>
+          <w:sz w:val="24"/>
+          <w:szCs w:val="24"/>
+        </w:rPr>
+        <w:t xml:space="preserve">for example with only one of the possible </w:t>
+      </w:r>
+      <w:proofErr w:type="spellStart"/>
+      <w:r>
+        <w:rPr>
+          <w:rFonts w:asciiTheme="minorHAnsi" w:eastAsiaTheme="minorHAnsi" w:hAnsiTheme="minorHAnsi" w:cstheme="minorBidi"/>
+          <w:color w:val="auto"/>
+          <w:sz w:val="24"/>
+          <w:szCs w:val="24"/>
+        </w:rPr>
+        <w:t>n</w:t>
+      </w:r>
+      <w:r>
+        <w:rPr>
+          <w:rFonts w:asciiTheme="minorHAnsi" w:eastAsiaTheme="minorHAnsi" w:hAnsiTheme="minorHAnsi" w:cstheme="minorBidi"/>
+          <w:color w:val="auto"/>
+          <w:sz w:val="24"/>
+          <w:szCs w:val="24"/>
+          <w:vertAlign w:val="subscript"/>
+        </w:rPr>
+        <w:t>c</w:t>
+      </w:r>
+      <w:r>
+        <w:rPr>
+          <w:rFonts w:asciiTheme="minorHAnsi" w:eastAsiaTheme="minorHAnsi" w:hAnsiTheme="minorHAnsi" w:cstheme="minorBidi"/>
+          <w:color w:val="auto"/>
+          <w:sz w:val="24"/>
+          <w:szCs w:val="24"/>
+          <w:vertAlign w:val="subscript"/>
+        </w:rPr>
+        <w:t>o</w:t>
+      </w:r>
+      <w:r>
+        <w:rPr>
+          <w:rFonts w:asciiTheme="minorHAnsi" w:eastAsiaTheme="minorHAnsi" w:hAnsiTheme="minorHAnsi" w:cstheme="minorBidi"/>
+          <w:color w:val="auto"/>
+          <w:sz w:val="24"/>
+          <w:szCs w:val="24"/>
+          <w:vertAlign w:val="subscript"/>
+        </w:rPr>
+        <w:t>ding</w:t>
+      </w:r>
+      <w:proofErr w:type="spellEnd"/>
+      <w:r>
+        <w:rPr>
+          <w:rFonts w:asciiTheme="minorHAnsi" w:eastAsiaTheme="minorHAnsi" w:hAnsiTheme="minorHAnsi" w:cstheme="minorBidi"/>
+          <w:color w:val="auto"/>
+          <w:sz w:val="24"/>
+          <w:szCs w:val="24"/>
+        </w:rPr>
+        <w:t xml:space="preserve"> gene patterns being active,</w:t>
+      </w:r>
+      <w:proofErr w:type="spellStart"/>
+      <w:r>
+        <w:rPr>
+          <w:rFonts w:asciiTheme="minorHAnsi" w:eastAsiaTheme="minorHAnsi" w:hAnsiTheme="minorHAnsi" w:cstheme="minorBidi"/>
+          <w:color w:val="auto"/>
+          <w:sz w:val="24"/>
+          <w:szCs w:val="24"/>
+        </w:rPr>
+        <w:t xml:space="preserve"> </w:t>
+      </w:r>
+      <w:proofErr w:type="spellEnd"/>
+      <w:r>
+        <w:rPr>
+          <w:rFonts w:asciiTheme="minorHAnsi" w:eastAsiaTheme="minorHAnsi" w:hAnsiTheme="minorHAnsi" w:cstheme="minorBidi"/>
+          <w:color w:val="auto"/>
+          <w:sz w:val="24"/>
+          <w:szCs w:val="24"/>
+        </w:rPr>
+        <w:t>then gen</w:t>
+      </w:r>
+      <w:r>
+        <w:rPr>
+          <w:rFonts w:asciiTheme="minorHAnsi" w:eastAsiaTheme="minorHAnsi" w:hAnsiTheme="minorHAnsi" w:cstheme="minorBidi"/>
+          <w:color w:val="auto"/>
+          <w:sz w:val="24"/>
+          <w:szCs w:val="24"/>
+        </w:rPr>
+        <w:t>omes</w:t>
+      </w:r>
+      <w:r>
+        <w:rPr>
+          <w:rFonts w:asciiTheme="minorHAnsi" w:eastAsiaTheme="minorHAnsi" w:hAnsiTheme="minorHAnsi" w:cstheme="minorBidi"/>
+          <w:color w:val="auto"/>
+          <w:sz w:val="24"/>
+          <w:szCs w:val="24"/>
+        </w:rPr>
+        <w:t xml:space="preserve"> </w:t>
+      </w:r>
+      <w:r>
+        <w:rPr>
+          <w:rFonts w:asciiTheme="minorHAnsi" w:eastAsiaTheme="minorHAnsi" w:hAnsiTheme="minorHAnsi" w:cstheme="minorBidi"/>
+          <w:color w:val="auto"/>
+          <w:sz w:val="24"/>
+          <w:szCs w:val="24"/>
+        </w:rPr>
+        <w:t>of length 16x</w:t>
+      </w:r>
+      <w:r>
+        <w:rPr>
+          <w:rFonts w:asciiTheme="minorHAnsi" w:eastAsiaTheme="minorHAnsi" w:hAnsiTheme="minorHAnsi" w:cstheme="minorBidi"/>
+          <w:color w:val="auto"/>
+          <w:sz w:val="24"/>
+          <w:szCs w:val="24"/>
+        </w:rPr>
+        <w:t xml:space="preserve"> </w:t>
+      </w:r>
+      <w:proofErr w:type="spellStart"/>
+      <w:r>
+        <w:rPr>
+          <w:rFonts w:asciiTheme="minorHAnsi" w:eastAsiaTheme="minorHAnsi" w:hAnsiTheme="minorHAnsi" w:cstheme="minorBidi"/>
+          <w:color w:val="auto"/>
+          <w:sz w:val="24"/>
+          <w:szCs w:val="24"/>
+        </w:rPr>
+        <w:t>n</w:t>
+      </w:r>
+      <w:r>
+        <w:rPr>
+          <w:rFonts w:asciiTheme="minorHAnsi" w:eastAsiaTheme="minorHAnsi" w:hAnsiTheme="minorHAnsi" w:cstheme="minorBidi"/>
+          <w:color w:val="auto"/>
+          <w:sz w:val="24"/>
+          <w:szCs w:val="24"/>
+          <w:vertAlign w:val="subscript"/>
+        </w:rPr>
+        <w:t>c</w:t>
+      </w:r>
+      <w:r>
+        <w:rPr>
+          <w:rFonts w:asciiTheme="minorHAnsi" w:eastAsiaTheme="minorHAnsi" w:hAnsiTheme="minorHAnsi" w:cstheme="minorBidi"/>
+          <w:color w:val="auto"/>
+          <w:sz w:val="24"/>
+          <w:szCs w:val="24"/>
+          <w:vertAlign w:val="subscript"/>
+        </w:rPr>
+        <w:t>o</w:t>
+      </w:r>
+      <w:r>
+        <w:rPr>
+          <w:rFonts w:asciiTheme="minorHAnsi" w:eastAsiaTheme="minorHAnsi" w:hAnsiTheme="minorHAnsi" w:cstheme="minorBidi"/>
+          <w:color w:val="auto"/>
+          <w:sz w:val="24"/>
+          <w:szCs w:val="24"/>
+          <w:vertAlign w:val="subscript"/>
+        </w:rPr>
+        <w:t>ding</w:t>
+      </w:r>
+      <w:proofErr w:type="spellEnd"/>
+      <w:r>
+        <w:rPr>
+          <w:rFonts w:asciiTheme="minorHAnsi" w:eastAsiaTheme="minorHAnsi" w:hAnsiTheme="minorHAnsi" w:cstheme="minorBidi"/>
+          <w:color w:val="auto"/>
+          <w:sz w:val="24"/>
+          <w:szCs w:val="24"/>
+        </w:rPr>
+        <w:t xml:space="preserve"> are required. </w:t>
+      </w:r>
+      <w:r>
+        <w:rPr>
+          <w:rFonts w:asciiTheme="minorHAnsi" w:eastAsiaTheme="minorHAnsi" w:hAnsiTheme="minorHAnsi" w:cstheme="minorBidi"/>
+          <w:color w:val="auto"/>
+          <w:sz w:val="24"/>
+          <w:szCs w:val="24"/>
+        </w:rPr>
+        <w:t>A modular variable length encoding could be to encode the values of s (requiring 3 bits) as well as the central state (for survival or birth) for which the next state is live</w:t>
+      </w:r>
+      <w:r>
+        <w:rPr>
+          <w:rFonts w:asciiTheme="minorHAnsi" w:eastAsiaTheme="minorHAnsi" w:hAnsiTheme="minorHAnsi" w:cstheme="minorBidi"/>
+          <w:color w:val="auto"/>
+          <w:sz w:val="24"/>
+          <w:szCs w:val="24"/>
+        </w:rPr>
+        <w:t xml:space="preserve"> i.e. 4 bits in total per entry. The standard game of life would require 3*4 = 12 bits to be specified. Longer genomes could contain the same entry repeatedly allowing for mutational error resistance.</w:t>
+      </w:r>
+    </w:p>
+    <w:p/>
+    <w:p>
+      <w:pPr>
+        <w:pStyle w:val="Heading2"/>
+        <w:jc w:val="both"/>
+        <w:rPr>
+          <w:rFonts w:asciiTheme="minorHAnsi" w:hAnsiTheme="minorHAnsi" w:cstheme="minorHAnsi"/>
+          <w:color w:val="000000" w:themeColor="text1"/>
+          <w:sz w:val="24"/>
+          <w:szCs w:val="24"/>
+          <w:lang w:val="en-US"/>
+        </w:rPr>
+      </w:pPr>
+      <w:r>
+        <w:rPr>
+          <w:rFonts w:asciiTheme="minorHAnsi" w:eastAsiaTheme="minorHAnsi" w:hAnsiTheme="minorHAnsi" w:cstheme="minorBidi"/>
+          <w:color w:val="auto"/>
+          <w:sz w:val="24"/>
+          <w:szCs w:val="24"/>
+        </w:rPr>
+        <w:t>Requiring that the birth and survival rules form a single interval</w:t>
+      </w:r>
+      <w:r>
+        <w:rPr>
+          <w:rFonts w:asciiTheme="minorHAnsi" w:eastAsiaTheme="minorHAnsi" w:hAnsiTheme="minorHAnsi" w:cstheme="minorBidi"/>
+          <w:color w:val="auto"/>
+          <w:sz w:val="24"/>
+          <w:szCs w:val="24"/>
+        </w:rPr>
+        <w:t>,</w:t>
+      </w:r>
+      <w:r>
+        <w:rPr>
+          <w:rFonts w:asciiTheme="minorHAnsi" w:eastAsiaTheme="minorHAnsi" w:hAnsiTheme="minorHAnsi" w:cstheme="minorBidi"/>
+          <w:color w:val="auto"/>
+          <w:sz w:val="24"/>
+          <w:szCs w:val="24"/>
+        </w:rPr>
+        <w:t xml:space="preserve"> with lower and upper limits </w:t>
+      </w:r>
+      <w:r>
+        <w:rPr>
+          <w:rFonts w:asciiTheme="minorHAnsi" w:eastAsiaTheme="minorHAnsi" w:hAnsiTheme="minorHAnsi" w:cstheme="minorBidi"/>
+          <w:color w:val="auto"/>
+          <w:sz w:val="24"/>
+          <w:szCs w:val="24"/>
+        </w:rPr>
+        <w:t xml:space="preserve">in the sum variable </w:t>
+      </w:r>
+      <w:r>
+        <w:rPr>
+          <w:rFonts w:asciiTheme="minorHAnsi" w:eastAsiaTheme="minorHAnsi" w:hAnsiTheme="minorHAnsi" w:cstheme="minorBidi"/>
+          <w:i/>
+          <w:color w:val="auto"/>
+          <w:sz w:val="24"/>
+          <w:szCs w:val="24"/>
+        </w:rPr>
+        <w:t>s</w:t>
+      </w:r>
+      <w:r>
+        <w:rPr>
+          <w:rFonts w:asciiTheme="minorHAnsi" w:eastAsiaTheme="minorHAnsi" w:hAnsiTheme="minorHAnsi" w:cstheme="minorBidi"/>
+          <w:i/>
+          <w:color w:val="auto"/>
+          <w:sz w:val="24"/>
+          <w:szCs w:val="24"/>
+        </w:rPr>
+        <w:t>,</w:t>
+      </w:r>
+      <w:r>
+        <w:rPr>
+          <w:rFonts w:asciiTheme="minorHAnsi" w:eastAsiaTheme="minorHAnsi" w:hAnsiTheme="minorHAnsi" w:cstheme="minorBidi"/>
+          <w:color w:val="auto"/>
+          <w:sz w:val="24"/>
+          <w:szCs w:val="24"/>
+        </w:rPr>
+        <w:t xml:space="preserve"> restricts the possible rule</w:t>
+      </w:r>
+      <w:r>
+        <w:rPr>
+          <w:rFonts w:asciiTheme="minorHAnsi" w:eastAsiaTheme="minorHAnsi" w:hAnsiTheme="minorHAnsi" w:cstheme="minorBidi"/>
+          <w:color w:val="auto"/>
+          <w:sz w:val="24"/>
+          <w:szCs w:val="24"/>
+        </w:rPr>
+        <w:t>-tables</w:t>
+      </w:r>
+      <w:r>
+        <w:rPr>
+          <w:rFonts w:asciiTheme="minorHAnsi" w:eastAsiaTheme="minorHAnsi" w:hAnsiTheme="minorHAnsi" w:cstheme="minorBidi"/>
+          <w:color w:val="auto"/>
+          <w:sz w:val="24"/>
+          <w:szCs w:val="24"/>
+        </w:rPr>
+        <w:t xml:space="preserve"> to a family with members specified by four integers</w:t>
+      </w:r>
+      <w:r>
+        <w:rPr>
+          <w:rFonts w:asciiTheme="minorHAnsi" w:eastAsiaTheme="minorHAnsi" w:hAnsiTheme="minorHAnsi" w:cstheme="minorBidi"/>
+          <w:color w:val="auto"/>
+          <w:sz w:val="24"/>
+          <w:szCs w:val="24"/>
+        </w:rPr>
+        <w:t xml:space="preserve"> </w:t>
+      </w:r>
+      <w:proofErr w:type="spellStart"/>
+      <w:r>
+        <w:rPr>
+          <w:rFonts w:asciiTheme="minorHAnsi" w:hAnsiTheme="minorHAnsi" w:cstheme="minorHAnsi"/>
+          <w:color w:val="000000" w:themeColor="text1"/>
+          <w:sz w:val="24"/>
+          <w:szCs w:val="24"/>
+          <w:lang w:val="en-US"/>
+        </w:rPr>
+        <w:t>S</w:t>
+      </w:r>
+      <w:r>
+        <w:rPr>
+          <w:rFonts w:asciiTheme="minorHAnsi" w:hAnsiTheme="minorHAnsi" w:cstheme="minorHAnsi"/>
+          <w:color w:val="000000" w:themeColor="text1"/>
+          <w:sz w:val="24"/>
+          <w:szCs w:val="24"/>
+          <w:vertAlign w:val="subscript"/>
+          <w:lang w:val="en-US"/>
+        </w:rPr>
+        <w:t>l</w:t>
+      </w:r>
+      <w:r>
+        <w:rPr>
+          <w:rFonts w:asciiTheme="minorHAnsi" w:hAnsiTheme="minorHAnsi" w:cstheme="minorHAnsi"/>
+          <w:color w:val="000000" w:themeColor="text1"/>
+          <w:sz w:val="24"/>
+          <w:szCs w:val="24"/>
+          <w:lang w:val="en-US"/>
+        </w:rPr>
+        <w:t>S</w:t>
+      </w:r>
+      <w:r>
+        <w:rPr>
+          <w:rFonts w:asciiTheme="minorHAnsi" w:hAnsiTheme="minorHAnsi" w:cstheme="minorHAnsi"/>
+          <w:color w:val="000000" w:themeColor="text1"/>
+          <w:sz w:val="24"/>
+          <w:szCs w:val="24"/>
+          <w:vertAlign w:val="subscript"/>
+          <w:lang w:val="en-US"/>
+        </w:rPr>
+        <w:t>u</w:t>
+      </w:r>
+      <w:r>
+        <w:rPr>
+          <w:rFonts w:asciiTheme="minorHAnsi" w:hAnsiTheme="minorHAnsi" w:cstheme="minorHAnsi"/>
+          <w:color w:val="000000" w:themeColor="text1"/>
+          <w:sz w:val="24"/>
+          <w:szCs w:val="24"/>
+          <w:lang w:val="en-US"/>
+        </w:rPr>
+        <w:t>B</w:t>
+      </w:r>
+      <w:r>
+        <w:rPr>
+          <w:rFonts w:asciiTheme="minorHAnsi" w:hAnsiTheme="minorHAnsi" w:cstheme="minorHAnsi"/>
+          <w:color w:val="000000" w:themeColor="text1"/>
+          <w:sz w:val="24"/>
+          <w:szCs w:val="24"/>
+          <w:vertAlign w:val="subscript"/>
+          <w:lang w:val="en-US"/>
+        </w:rPr>
+        <w:t>l</w:t>
+      </w:r>
+      <w:r>
+        <w:rPr>
+          <w:rFonts w:asciiTheme="minorHAnsi" w:hAnsiTheme="minorHAnsi" w:cstheme="minorHAnsi"/>
+          <w:color w:val="000000" w:themeColor="text1"/>
+          <w:sz w:val="24"/>
+          <w:szCs w:val="24"/>
+          <w:lang w:val="en-US"/>
+        </w:rPr>
+        <w:t>B</w:t>
+      </w:r>
+      <w:r>
+        <w:rPr>
+          <w:rFonts w:asciiTheme="minorHAnsi" w:hAnsiTheme="minorHAnsi" w:cstheme="minorHAnsi"/>
+          <w:color w:val="000000" w:themeColor="text1"/>
+          <w:sz w:val="24"/>
+          <w:szCs w:val="24"/>
+          <w:vertAlign w:val="subscript"/>
+          <w:lang w:val="en-US"/>
+        </w:rPr>
+        <w:t>u</w:t>
+      </w:r>
+      <w:proofErr w:type="spellEnd"/>
+      <w:r>
+        <w:rPr>
+          <w:rFonts w:asciiTheme="minorHAnsi" w:hAnsiTheme="minorHAnsi" w:cstheme="minorHAnsi"/>
+          <w:color w:val="000000" w:themeColor="text1"/>
+          <w:sz w:val="24"/>
+          <w:szCs w:val="24"/>
+          <w:lang w:val="en-US"/>
+        </w:rPr>
+        <w:t xml:space="preserve"> and </w:t>
+      </w:r>
+      <w:r>
+        <w:rPr>
+          <w:rFonts w:asciiTheme="minorHAnsi" w:hAnsiTheme="minorHAnsi" w:cstheme="minorHAnsi"/>
+          <w:color w:val="000000" w:themeColor="text1"/>
+          <w:sz w:val="24"/>
+          <w:szCs w:val="24"/>
+          <w:lang w:val="en-US"/>
+        </w:rPr>
+        <w:t>restricts the rule space above to 36</w:t>
+      </w:r>
+      <w:r>
+        <w:rPr>
+          <w:rFonts w:asciiTheme="minorHAnsi" w:hAnsiTheme="minorHAnsi" w:cstheme="minorHAnsi"/>
+          <w:color w:val="000000" w:themeColor="text1"/>
+          <w:sz w:val="24"/>
+          <w:szCs w:val="24"/>
+          <w:vertAlign w:val="superscript"/>
+          <w:lang w:val="en-US"/>
+        </w:rPr>
+        <w:t>2</w:t>
+      </w:r>
+      <w:r>
+        <w:rPr>
+          <w:rFonts w:asciiTheme="minorHAnsi" w:hAnsiTheme="minorHAnsi" w:cstheme="minorHAnsi"/>
+          <w:color w:val="000000" w:themeColor="text1"/>
+          <w:sz w:val="24"/>
+          <w:szCs w:val="24"/>
+          <w:lang w:val="en-US"/>
+        </w:rPr>
+        <w:t>=1296 possible rules. Most of these rule-tables either lead to strong proliferation of live states or their extinction, and in order to allow genetic encoding to deliver novel</w:t>
+      </w:r>
+      <w:r>
+        <w:rPr>
+          <w:rFonts w:asciiTheme="minorHAnsi" w:hAnsiTheme="minorHAnsi" w:cstheme="minorHAnsi"/>
+          <w:color w:val="000000" w:themeColor="text1"/>
+          <w:sz w:val="24"/>
+          <w:szCs w:val="24"/>
+          <w:lang w:val="en-US"/>
+        </w:rPr>
+        <w:t xml:space="preserve"> dynamics of interest it turns out to be important to further dissect the rule-tables in the vicinity of the GoL rule 2333.</w:t>
+      </w:r>
+    </w:p>
+    <w:p>
+      <w:pPr>
+        <w:rPr>
+          <w:lang w:val="en-US"/>
+        </w:rPr>
+      </w:pPr>
+    </w:p>
+    <w:p>
+      <w:pPr>
+        <w:jc w:val="both"/>
+        <w:rPr>
+          <w:lang w:val="en-US"/>
+        </w:rPr>
+      </w:pPr>
+      <w:r>
+        <w:rPr>
+          <w:lang w:val="en-US"/>
+        </w:rPr>
+        <w:t xml:space="preserve">There are a number of ways that this may be done, </w:t>
+      </w:r>
+      <w:r>
+        <w:rPr>
+          <w:lang w:val="en-US"/>
+        </w:rPr>
+        <w:t>taking</w:t>
+      </w:r>
+      <w:r>
+        <w:rPr>
+          <w:lang w:val="en-US"/>
+        </w:rPr>
+        <w:t xml:space="preserve"> spatial symmetr</w:t>
+      </w:r>
+      <w:r>
+        <w:rPr>
+          <w:lang w:val="en-US"/>
+        </w:rPr>
+        <w:t>ies into account</w:t>
+      </w:r>
+      <w:r>
+        <w:rPr>
+          <w:lang w:val="en-US"/>
+        </w:rPr>
+        <w:t>. We shall list several and investigate a subset of them:</w:t>
+      </w:r>
+    </w:p>
+    <w:p>
+      <w:pPr>
+        <w:pStyle w:val="ListParagraph"/>
+        <w:numPr>
+          <w:ilvl w:val="0"/>
+          <w:numId w:val="1"/>
+        </w:numPr>
+        <w:jc w:val="both"/>
+        <w:rPr>
+          <w:lang w:val="en-US"/>
+        </w:rPr>
+      </w:pPr>
+      <w:r>
+        <w:rPr>
+          <w:lang w:val="en-US"/>
+        </w:rPr>
+        <w:t>Distinguish arbitrary configurations</w:t>
+      </w:r>
+      <w:r>
+        <w:rPr>
+          <w:lang w:val="en-US"/>
+        </w:rPr>
+        <w:t xml:space="preserve"> ignoring symmetries</w:t>
+      </w:r>
+      <w:r>
+        <w:rPr>
+          <w:lang w:val="en-US"/>
+        </w:rPr>
+        <w:t xml:space="preserve">: there are 256 binary </w:t>
+      </w:r>
+      <w:proofErr w:type="spellStart"/>
+      <w:r>
+        <w:rPr>
+          <w:lang w:val="en-US"/>
+        </w:rPr>
+        <w:t>neighbo</w:t>
+      </w:r>
+      <w:r>
+        <w:rPr>
+          <w:lang w:val="en-US"/>
+        </w:rPr>
+        <w:t>u</w:t>
+      </w:r>
+      <w:r>
+        <w:rPr>
+          <w:lang w:val="en-US"/>
+        </w:rPr>
+        <w:t>r</w:t>
+      </w:r>
+      <w:proofErr w:type="spellEnd"/>
+      <w:r>
+        <w:rPr>
+          <w:lang w:val="en-US"/>
+        </w:rPr>
+        <w:t xml:space="preserve"> patterns in the Moore </w:t>
+      </w:r>
+      <w:proofErr w:type="spellStart"/>
+      <w:r>
+        <w:rPr>
+          <w:lang w:val="en-US"/>
+        </w:rPr>
+        <w:t>neighbourhood</w:t>
+      </w:r>
+      <w:proofErr w:type="spellEnd"/>
+      <w:r>
+        <w:rPr>
+          <w:lang w:val="en-US"/>
+        </w:rPr>
+        <w:t>, and hence 2</w:t>
+      </w:r>
+      <w:r>
+        <w:rPr>
+          <w:vertAlign w:val="superscript"/>
+          <w:lang w:val="en-US"/>
+        </w:rPr>
+        <w:t>512</w:t>
+      </w:r>
+      <w:r>
+        <w:rPr>
+          <w:lang w:val="en-US"/>
+        </w:rPr>
+        <w:t xml:space="preserve"> possible rule-tables. We could encode these directly with a 512</w:t>
+      </w:r>
+      <w:r>
+        <w:rPr>
+          <w:lang w:val="en-US"/>
+        </w:rPr>
+        <w:t>-</w:t>
+      </w:r>
+      <w:r>
+        <w:rPr>
+          <w:lang w:val="en-US"/>
+        </w:rPr>
+        <w:t>bit genome or with a variable length genome by a sequence of 9</w:t>
+      </w:r>
+      <w:r>
+        <w:rPr>
+          <w:lang w:val="en-US"/>
+        </w:rPr>
+        <w:t>-</w:t>
+      </w:r>
+      <w:r>
+        <w:rPr>
+          <w:lang w:val="en-US"/>
+        </w:rPr>
+        <w:t>bit patterns specifying configurations (including the central site as a 9</w:t>
+      </w:r>
+      <w:r>
+        <w:rPr>
+          <w:vertAlign w:val="superscript"/>
+          <w:lang w:val="en-US"/>
+        </w:rPr>
+        <w:t>th</w:t>
+      </w:r>
+      <w:r>
+        <w:rPr>
+          <w:lang w:val="en-US"/>
+        </w:rPr>
+        <w:t xml:space="preserve"> bit) that give rise to live states. A maximum of 7 such rules would fit in a 64-bit genome and the </w:t>
+      </w:r>
+      <w:r>
+        <w:rPr>
+          <w:lang w:val="en-US"/>
+        </w:rPr>
+        <w:t>standard GoL genome would have to be 9*(C</w:t>
+      </w:r>
+      <w:r>
+        <w:rPr>
+          <w:vertAlign w:val="superscript"/>
+          <w:lang w:val="en-US"/>
+        </w:rPr>
+        <w:t>8</w:t>
+      </w:r>
+      <w:r>
+        <w:rPr>
+          <w:vertAlign w:val="subscript"/>
+          <w:lang w:val="en-US"/>
+        </w:rPr>
+        <w:t>2</w:t>
+      </w:r>
+      <w:r>
+        <w:rPr>
+          <w:lang w:val="en-US"/>
+        </w:rPr>
+        <w:t>+</w:t>
+      </w:r>
+      <w:r>
+        <w:rPr>
+          <w:lang w:val="en-US"/>
+        </w:rPr>
+        <w:t>2</w:t>
+      </w:r>
+      <w:r>
+        <w:rPr>
+          <w:lang w:val="en-US"/>
+        </w:rPr>
+        <w:t>*C</w:t>
+      </w:r>
+      <w:proofErr w:type="gramStart"/>
+      <w:r>
+        <w:rPr>
+          <w:vertAlign w:val="superscript"/>
+          <w:lang w:val="en-US"/>
+        </w:rPr>
+        <w:t>8</w:t>
+      </w:r>
+      <w:r>
+        <w:rPr>
+          <w:vertAlign w:val="subscript"/>
+          <w:lang w:val="en-US"/>
+        </w:rPr>
+        <w:t>3</w:t>
+      </w:r>
+      <w:r>
+        <w:rPr>
+          <w:lang w:val="en-US"/>
+        </w:rPr>
+        <w:t>)=</w:t>
+      </w:r>
+      <w:proofErr w:type="gramEnd"/>
+      <w:r>
+        <w:rPr>
+          <w:lang w:val="en-US"/>
+        </w:rPr>
+        <w:t xml:space="preserve"> 9*(28+56)=756 bits in length.</w:t>
+      </w:r>
+      <w:r>
+        <w:rPr>
+          <w:lang w:val="en-US"/>
+        </w:rPr>
+        <w:t xml:space="preserve"> For completeness, we could also consider the continuous interval subset of rules defined by upper and lower bounds for the integer value of the 8-bit neighbor configuration for survival and birth, for which rule</w:t>
+      </w:r>
+      <w:r>
+        <w:rPr>
+          <w:lang w:val="en-US"/>
+        </w:rPr>
+        <w:t>-table</w:t>
+      </w:r>
+      <w:r>
+        <w:rPr>
+          <w:lang w:val="en-US"/>
+        </w:rPr>
+        <w:t xml:space="preserve">s can be specified by </w:t>
+      </w:r>
+      <w:r>
+        <w:rPr>
+          <w:lang w:val="en-US"/>
+        </w:rPr>
+        <w:t>2*(8+</w:t>
+      </w:r>
+      <w:proofErr w:type="gramStart"/>
+      <w:r>
+        <w:rPr>
+          <w:lang w:val="en-US"/>
+        </w:rPr>
+        <w:t>8)=</w:t>
+      </w:r>
+      <w:proofErr w:type="gramEnd"/>
+      <w:r>
+        <w:rPr>
+          <w:lang w:val="en-US"/>
+        </w:rPr>
+        <w:t>32 bits.</w:t>
+      </w:r>
+    </w:p>
+    <w:p>
+      <w:pPr>
+        <w:pStyle w:val="ListParagraph"/>
+        <w:numPr>
+          <w:ilvl w:val="0"/>
+          <w:numId w:val="1"/>
+        </w:numPr>
+        <w:jc w:val="both"/>
+        <w:rPr>
+          <w:lang w:val="en-US"/>
+        </w:rPr>
+      </w:pPr>
+      <w:r>
+        <w:rPr>
+          <w:lang w:val="en-US"/>
+        </w:rPr>
+        <w:t xml:space="preserve">Distinguish all configurations that are not equivalent by </w:t>
+      </w:r>
+      <w:r>
+        <w:rPr>
+          <w:lang w:val="en-US"/>
+        </w:rPr>
+        <w:t xml:space="preserve">4-fold </w:t>
+      </w:r>
+      <w:r>
+        <w:rPr>
+          <w:lang w:val="en-US"/>
+        </w:rPr>
+        <w:t>rotation and refle</w:t>
+      </w:r>
+      <w:r>
+        <w:rPr>
+          <w:lang w:val="en-US"/>
+        </w:rPr>
+        <w:t>ct</w:t>
+      </w:r>
+      <w:r>
+        <w:rPr>
+          <w:lang w:val="en-US"/>
+        </w:rPr>
+        <w:t>i</w:t>
+      </w:r>
+      <w:r>
+        <w:rPr>
+          <w:lang w:val="en-US"/>
+        </w:rPr>
+        <w:t xml:space="preserve">on </w:t>
+      </w:r>
+      <w:r>
+        <w:rPr>
+          <w:lang w:val="en-US"/>
+        </w:rPr>
+        <w:t>symmetry in 2D</w:t>
+      </w:r>
+      <w:r>
+        <w:rPr>
+          <w:lang w:val="en-US"/>
+        </w:rPr>
+        <w:t>. The numbers of these distinguished configurations for s=0</w:t>
+      </w:r>
+      <w:r>
+        <w:rPr>
+          <w:lang w:val="en-US"/>
+        </w:rPr>
+        <w:t>…</w:t>
+      </w:r>
+      <w:r>
+        <w:rPr>
+          <w:lang w:val="en-US"/>
+        </w:rPr>
+        <w:t>8 are</w:t>
+      </w:r>
+      <w:r>
+        <w:rPr>
+          <w:lang w:val="en-US"/>
+        </w:rPr>
+        <w:t xml:space="preserve"> </w:t>
+      </w:r>
+      <w:r>
+        <w:rPr>
+          <w:lang w:val="en-US"/>
+        </w:rPr>
+        <w:t>1,2,</w:t>
+      </w:r>
+      <w:r>
+        <w:rPr>
+          <w:lang w:val="en-US"/>
+        </w:rPr>
+        <w:t>6,</w:t>
+      </w:r>
+      <w:r>
+        <w:rPr>
+          <w:lang w:val="en-US"/>
+        </w:rPr>
+        <w:t>10,16,10,</w:t>
+      </w:r>
+      <w:r>
+        <w:rPr>
+          <w:lang w:val="en-US"/>
+        </w:rPr>
+        <w:t>6,2,1</w:t>
+      </w:r>
+      <w:r>
+        <w:rPr>
+          <w:lang w:val="en-US"/>
+        </w:rPr>
+        <w:t xml:space="preserve"> </w:t>
+      </w:r>
+      <w:r>
+        <w:rPr>
+          <w:i/>
+          <w:lang w:val="en-US"/>
+        </w:rPr>
+        <w:t>i.e.</w:t>
+      </w:r>
+      <w:r>
+        <w:rPr>
+          <w:lang w:val="en-US"/>
+        </w:rPr>
+        <w:t xml:space="preserve"> in total 54, or 52 excluding the s=0 case. The minimum length encoding of a gene specifying this table with one bit per LUT entry is thus 104. Encoding with a variable length genome </w:t>
+      </w:r>
+      <w:r>
+        <w:rPr>
+          <w:lang w:val="en-US"/>
+        </w:rPr>
+        <w:t>analogously to</w:t>
+      </w:r>
+      <w:r>
+        <w:rPr>
+          <w:lang w:val="en-US"/>
+        </w:rPr>
+        <w:t xml:space="preserve"> above would result in 3+</w:t>
+      </w:r>
+      <w:r>
+        <w:rPr>
+          <w:lang w:val="en-US"/>
+        </w:rPr>
+        <w:t>4+</w:t>
+      </w:r>
+      <w:r>
+        <w:rPr>
+          <w:lang w:val="en-US"/>
+        </w:rPr>
+        <w:t xml:space="preserve">1 bit patterns needed to specify a LUT entry, and the </w:t>
+      </w:r>
+      <w:r>
+        <w:rPr>
+          <w:lang w:val="en-US"/>
+        </w:rPr>
         <w:lastRenderedPageBreak/>
-        <w:t xml:space="preserve">transitions to movement? It would make a difference if mutation were deemed not to occur for transitions involving movement. Also, it might be appropriate to make the choice of </w:t>
-      </w:r>
-      <w:r>
-        <w:t xml:space="preserve">an </w:t>
-      </w:r>
-      <w:r>
-        <w:t xml:space="preserve">ancestor sensitive to the interpretation of movement </w:t>
-      </w:r>
-      <w:r>
-        <w:rPr>
-          <w:i/>
-        </w:rPr>
-        <w:t>vs</w:t>
-      </w:r>
-      <w:r>
-        <w:t xml:space="preserve"> birth: e.g. to minimize the number of births needed to maintain the dynamics.  For example</w:t>
-      </w:r>
-      <w:r>
-        <w:t>,</w:t>
-      </w:r>
-      <w:r>
-        <w:t xml:space="preserve"> an isolated rod of three live states is a GoL oscillator between vertical and horizontal configurations. In the </w:t>
-      </w:r>
-      <w:r>
-        <w:t xml:space="preserve">deterministic most different ancestor </w:t>
-      </w:r>
-      <w:r>
-        <w:t>canonical</w:t>
-      </w:r>
-      <w:r>
-        <w:t xml:space="preserve"> assignment of ancestors from three live neighbours, the central gene is copied to two new sites so that (without mutation) the rod becomes genetically homogeneous in one step. This process is clearly a copy mechanism. On the other hand, in the 0-bit canonical assignment of ancestors, the two peripheral genes circulate anti-clockwise and this is more naturally understood as a process of motion and </w:t>
-      </w:r>
-      <w:r>
-        <w:t xml:space="preserve">as such </w:t>
-      </w:r>
-      <w:r>
-        <w:t>should be carried out without mutation.</w:t>
-      </w:r>
-      <w:r>
+        <w:t xml:space="preserve">standard </w:t>
+      </w:r>
+      <w:r>
+        <w:rPr>
+          <w:lang w:val="en-US"/>
+        </w:rPr>
+        <w:t xml:space="preserve">GoL can be encoded with </w:t>
+      </w:r>
+      <w:r>
+        <w:rPr>
+          <w:lang w:val="en-US"/>
+        </w:rPr>
+        <w:t>8*(6+2*</w:t>
+      </w:r>
+      <w:proofErr w:type="gramStart"/>
+      <w:r>
+        <w:rPr>
+          <w:lang w:val="en-US"/>
+        </w:rPr>
+        <w:t>10)=</w:t>
+      </w:r>
+      <w:proofErr w:type="gramEnd"/>
+      <w:r>
+        <w:rPr>
+          <w:lang w:val="en-US"/>
+        </w:rPr>
+        <w:t xml:space="preserve">208 bits. 64-bit genomes would allow up to </w:t>
+      </w:r>
+      <w:r>
+        <w:rPr>
+          <w:lang w:val="en-US"/>
+        </w:rPr>
+        <w:t>8</w:t>
+      </w:r>
+      <w:r>
+        <w:rPr>
+          <w:lang w:val="en-US"/>
+        </w:rPr>
+        <w:t xml:space="preserve"> such entries to be specified (</w:t>
+      </w:r>
+      <w:r>
+        <w:rPr>
+          <w:i/>
+          <w:lang w:val="en-US"/>
+        </w:rPr>
+        <w:t>e.g.</w:t>
+      </w:r>
+      <w:r>
+        <w:rPr>
+          <w:lang w:val="en-US"/>
+        </w:rPr>
         <w:t xml:space="preserve"> </w:t>
       </w:r>
       <w:r>
+        <w:rPr>
+          <w:lang w:val="en-US"/>
+        </w:rPr>
+        <w:t>4</w:t>
+      </w:r>
+      <w:r>
+        <w:rPr>
+          <w:lang w:val="en-US"/>
+        </w:rPr>
+        <w:t xml:space="preserve"> survival and 4 birth configurations) in a variable length genome.</w:t>
+      </w:r>
+      <w:r>
+        <w:rPr>
+          <w:lang w:val="en-US"/>
+        </w:rPr>
         <w:t xml:space="preserve"> </w:t>
       </w:r>
-    </w:p>
-    <w:p>
-      <w:pPr>
-        <w:jc w:val="both"/>
-      </w:pPr>
-    </w:p>
-    <w:p>
-      <w:pPr>
-        <w:pStyle w:val="Heading2"/>
-      </w:pPr>
-      <w:r>
-        <w:t>3D GoL Extension</w:t>
-      </w:r>
-    </w:p>
-    <w:p>
-      <w:pPr>
-        <w:jc w:val="both"/>
-      </w:pPr>
-      <w:r>
-        <w:t xml:space="preserve">Carter </w:t>
-      </w:r>
-      <w:r>
-        <w:t xml:space="preserve">Bay </w:t>
-      </w:r>
-      <w:r>
-        <w:t xml:space="preserve">proposed investigated possible extension of the Game of Life to 3D, finding that amongst the possible </w:t>
-      </w:r>
-      <w:proofErr w:type="spellStart"/>
-      <w:r>
-        <w:t>totalistic</w:t>
-      </w:r>
-      <w:proofErr w:type="spellEnd"/>
-      <w:r>
-        <w:t xml:space="preserve"> rules with 26 neighbours there were strong constraints for rules that exhibited the central properties of the game of life:</w:t>
-      </w:r>
-    </w:p>
-    <w:p>
-      <w:pPr>
-        <w:jc w:val="both"/>
-      </w:pPr>
-    </w:p>
-    <w:p>
-      <w:pPr>
-        <w:jc w:val="both"/>
-        <w:rPr>
-          <w:i/>
-          <w:sz w:val="21"/>
-          <w:szCs w:val="21"/>
-          <w:lang w:val="en-US"/>
-        </w:rPr>
-      </w:pPr>
-      <w:r>
-        <w:rPr>
-          <w:i/>
-          <w:sz w:val="21"/>
-          <w:szCs w:val="21"/>
-          <w:u w:val="single"/>
-          <w:lang w:val="en-US"/>
-        </w:rPr>
-        <w:t>“</w:t>
-      </w:r>
-      <w:r>
-        <w:rPr>
-          <w:i/>
-          <w:sz w:val="21"/>
-          <w:szCs w:val="21"/>
-          <w:u w:val="single"/>
-          <w:lang w:val="en-US"/>
-        </w:rPr>
-        <w:t>Definition 1.</w:t>
-      </w:r>
-      <w:r>
-        <w:rPr>
-          <w:i/>
-          <w:sz w:val="21"/>
-          <w:szCs w:val="21"/>
-          <w:lang w:val="en-US"/>
-        </w:rPr>
-        <w:t xml:space="preserve"> A rule </w:t>
-      </w:r>
-      <w:proofErr w:type="spellStart"/>
-      <w:r>
-        <w:rPr>
-          <w:i/>
-          <w:sz w:val="21"/>
-          <w:szCs w:val="21"/>
-          <w:lang w:val="en-US"/>
-        </w:rPr>
-        <w:t>E</w:t>
-      </w:r>
-      <w:r>
-        <w:rPr>
-          <w:i/>
-          <w:sz w:val="21"/>
-          <w:szCs w:val="21"/>
-          <w:vertAlign w:val="subscript"/>
-          <w:lang w:val="en-US"/>
-        </w:rPr>
-        <w:t>l</w:t>
-      </w:r>
-      <w:r>
-        <w:rPr>
-          <w:i/>
-          <w:sz w:val="21"/>
-          <w:szCs w:val="21"/>
-          <w:lang w:val="en-US"/>
-        </w:rPr>
-        <w:t>E</w:t>
-      </w:r>
-      <w:r>
-        <w:rPr>
-          <w:i/>
-          <w:sz w:val="21"/>
-          <w:szCs w:val="21"/>
-          <w:vertAlign w:val="subscript"/>
-          <w:lang w:val="en-US"/>
-        </w:rPr>
-        <w:t>u</w:t>
-      </w:r>
-      <w:r>
-        <w:rPr>
-          <w:i/>
-          <w:sz w:val="21"/>
-          <w:szCs w:val="21"/>
-          <w:lang w:val="en-US"/>
-        </w:rPr>
-        <w:t>F</w:t>
-      </w:r>
-      <w:r>
-        <w:rPr>
-          <w:i/>
-          <w:sz w:val="21"/>
-          <w:szCs w:val="21"/>
-          <w:vertAlign w:val="subscript"/>
-          <w:lang w:val="en-US"/>
-        </w:rPr>
-        <w:t>l</w:t>
-      </w:r>
-      <w:r>
-        <w:rPr>
-          <w:i/>
-          <w:sz w:val="21"/>
-          <w:szCs w:val="21"/>
-          <w:lang w:val="en-US"/>
-        </w:rPr>
-        <w:t>F</w:t>
-      </w:r>
-      <w:r>
-        <w:rPr>
-          <w:i/>
-          <w:sz w:val="21"/>
-          <w:szCs w:val="21"/>
-          <w:vertAlign w:val="subscript"/>
-          <w:lang w:val="en-US"/>
-        </w:rPr>
-        <w:t>u</w:t>
-      </w:r>
-      <w:proofErr w:type="spellEnd"/>
-      <w:r>
-        <w:rPr>
-          <w:i/>
-          <w:sz w:val="21"/>
-          <w:szCs w:val="21"/>
-          <w:lang w:val="en-US"/>
-        </w:rPr>
-        <w:t xml:space="preserve"> defines a "Game</w:t>
-      </w:r>
-      <w:r>
-        <w:rPr>
-          <w:i/>
-          <w:sz w:val="21"/>
-          <w:szCs w:val="21"/>
-          <w:lang w:val="en-US"/>
-        </w:rPr>
-        <w:t xml:space="preserve"> </w:t>
-      </w:r>
-      <w:r>
-        <w:rPr>
-          <w:i/>
-          <w:sz w:val="21"/>
-          <w:szCs w:val="21"/>
-          <w:lang w:val="en-US"/>
-        </w:rPr>
-        <w:t>of Life" if and only if both</w:t>
-      </w:r>
-      <w:r>
-        <w:rPr>
-          <w:i/>
-          <w:sz w:val="21"/>
-          <w:szCs w:val="21"/>
-          <w:lang w:val="en-US"/>
-        </w:rPr>
-        <w:t xml:space="preserve"> </w:t>
-      </w:r>
-      <w:r>
-        <w:rPr>
-          <w:i/>
-          <w:sz w:val="21"/>
-          <w:szCs w:val="21"/>
-          <w:lang w:val="en-US"/>
-        </w:rPr>
-        <w:t>of the following are true.</w:t>
-      </w:r>
-    </w:p>
-    <w:p>
-      <w:pPr>
-        <w:jc w:val="both"/>
-        <w:rPr>
-          <w:i/>
-          <w:sz w:val="21"/>
-          <w:szCs w:val="21"/>
-          <w:lang w:val="en-US"/>
-        </w:rPr>
-      </w:pPr>
-      <w:r>
-        <w:rPr>
-          <w:i/>
-          <w:sz w:val="21"/>
-          <w:szCs w:val="21"/>
-          <w:lang w:val="en-US"/>
-        </w:rPr>
-        <w:t xml:space="preserve">1. A glider must exist and must occur "naturally" if we apply </w:t>
-      </w:r>
-      <w:proofErr w:type="spellStart"/>
-      <w:r>
-        <w:rPr>
-          <w:i/>
-          <w:sz w:val="21"/>
-          <w:szCs w:val="21"/>
-          <w:lang w:val="en-US"/>
-        </w:rPr>
-        <w:t>E</w:t>
-      </w:r>
-      <w:r>
-        <w:rPr>
-          <w:i/>
-          <w:sz w:val="21"/>
-          <w:szCs w:val="21"/>
-          <w:vertAlign w:val="subscript"/>
-          <w:lang w:val="en-US"/>
-        </w:rPr>
-        <w:t>l</w:t>
-      </w:r>
-      <w:r>
-        <w:rPr>
-          <w:i/>
-          <w:sz w:val="21"/>
-          <w:szCs w:val="21"/>
-          <w:lang w:val="en-US"/>
-        </w:rPr>
-        <w:t>E</w:t>
-      </w:r>
-      <w:r>
-        <w:rPr>
-          <w:i/>
-          <w:sz w:val="21"/>
-          <w:szCs w:val="21"/>
-          <w:vertAlign w:val="subscript"/>
-          <w:lang w:val="en-US"/>
-        </w:rPr>
-        <w:t>u</w:t>
-      </w:r>
-      <w:r>
-        <w:rPr>
-          <w:i/>
-          <w:sz w:val="21"/>
-          <w:szCs w:val="21"/>
-          <w:lang w:val="en-US"/>
-        </w:rPr>
-        <w:t>F</w:t>
-      </w:r>
-      <w:r>
-        <w:rPr>
-          <w:i/>
-          <w:sz w:val="21"/>
-          <w:szCs w:val="21"/>
-          <w:vertAlign w:val="subscript"/>
-          <w:lang w:val="en-US"/>
-        </w:rPr>
-        <w:t>l</w:t>
-      </w:r>
-      <w:r>
-        <w:rPr>
-          <w:i/>
-          <w:sz w:val="21"/>
-          <w:szCs w:val="21"/>
-          <w:lang w:val="en-US"/>
-        </w:rPr>
-        <w:t>F</w:t>
-      </w:r>
-      <w:r>
-        <w:rPr>
-          <w:i/>
-          <w:sz w:val="21"/>
-          <w:szCs w:val="21"/>
-          <w:vertAlign w:val="subscript"/>
-          <w:lang w:val="en-US"/>
-        </w:rPr>
-        <w:t>u</w:t>
-      </w:r>
-      <w:proofErr w:type="spellEnd"/>
-      <w:r>
-        <w:rPr>
-          <w:i/>
-          <w:sz w:val="21"/>
-          <w:szCs w:val="21"/>
-          <w:lang w:val="en-US"/>
-        </w:rPr>
-        <w:t xml:space="preserve"> </w:t>
-      </w:r>
-      <w:r>
-        <w:rPr>
-          <w:i/>
-          <w:sz w:val="21"/>
-          <w:szCs w:val="21"/>
-          <w:lang w:val="en-US"/>
-        </w:rPr>
-        <w:t>repeatedly to primordial soup configurations.</w:t>
-      </w:r>
-    </w:p>
-    <w:p>
-      <w:pPr>
-        <w:jc w:val="both"/>
-        <w:rPr>
-          <w:i/>
-          <w:sz w:val="21"/>
-          <w:szCs w:val="21"/>
-          <w:lang w:val="en-US"/>
-        </w:rPr>
-      </w:pPr>
-      <w:r>
-        <w:rPr>
-          <w:i/>
-          <w:sz w:val="21"/>
-          <w:szCs w:val="21"/>
-          <w:lang w:val="en-US"/>
-        </w:rPr>
-        <w:t xml:space="preserve">2. All primordial soup configurations, when subjected to </w:t>
-      </w:r>
-      <w:proofErr w:type="spellStart"/>
-      <w:r>
-        <w:rPr>
-          <w:i/>
-          <w:sz w:val="21"/>
-          <w:szCs w:val="21"/>
-          <w:lang w:val="en-US"/>
-        </w:rPr>
-        <w:t>E</w:t>
-      </w:r>
-      <w:r>
-        <w:rPr>
-          <w:i/>
-          <w:sz w:val="21"/>
-          <w:szCs w:val="21"/>
-          <w:vertAlign w:val="subscript"/>
-          <w:lang w:val="en-US"/>
-        </w:rPr>
-        <w:t>l</w:t>
-      </w:r>
-      <w:r>
-        <w:rPr>
-          <w:i/>
-          <w:sz w:val="21"/>
-          <w:szCs w:val="21"/>
-          <w:lang w:val="en-US"/>
-        </w:rPr>
-        <w:t>E</w:t>
-      </w:r>
-      <w:r>
-        <w:rPr>
-          <w:i/>
-          <w:sz w:val="21"/>
-          <w:szCs w:val="21"/>
-          <w:vertAlign w:val="subscript"/>
-          <w:lang w:val="en-US"/>
-        </w:rPr>
-        <w:t>u</w:t>
-      </w:r>
-      <w:r>
-        <w:rPr>
-          <w:i/>
-          <w:sz w:val="21"/>
-          <w:szCs w:val="21"/>
-          <w:lang w:val="en-US"/>
-        </w:rPr>
-        <w:t>F</w:t>
-      </w:r>
-      <w:r>
-        <w:rPr>
-          <w:i/>
-          <w:sz w:val="21"/>
-          <w:szCs w:val="21"/>
-          <w:vertAlign w:val="subscript"/>
-          <w:lang w:val="en-US"/>
-        </w:rPr>
-        <w:t>l</w:t>
-      </w:r>
-      <w:r>
-        <w:rPr>
-          <w:i/>
-          <w:sz w:val="21"/>
-          <w:szCs w:val="21"/>
-          <w:lang w:val="en-US"/>
-        </w:rPr>
-        <w:t>F</w:t>
-      </w:r>
-      <w:r>
-        <w:rPr>
-          <w:i/>
-          <w:sz w:val="21"/>
-          <w:szCs w:val="21"/>
-          <w:vertAlign w:val="subscript"/>
-          <w:lang w:val="en-US"/>
-        </w:rPr>
-        <w:t>u</w:t>
-      </w:r>
-      <w:proofErr w:type="spellEnd"/>
-      <w:r>
-        <w:rPr>
-          <w:i/>
-          <w:sz w:val="21"/>
-          <w:szCs w:val="21"/>
-          <w:lang w:val="en-US"/>
-        </w:rPr>
-        <w:t>, must</w:t>
-      </w:r>
-      <w:r>
-        <w:rPr>
-          <w:i/>
-          <w:sz w:val="21"/>
-          <w:szCs w:val="21"/>
-          <w:lang w:val="en-US"/>
-        </w:rPr>
-        <w:t xml:space="preserve"> </w:t>
-      </w:r>
-      <w:r>
-        <w:rPr>
-          <w:i/>
-          <w:sz w:val="21"/>
-          <w:szCs w:val="21"/>
-          <w:lang w:val="en-US"/>
-        </w:rPr>
-        <w:t>exhibit bounded growth.</w:t>
-      </w:r>
-    </w:p>
-    <w:p>
-      <w:pPr>
-        <w:jc w:val="both"/>
-        <w:rPr>
-          <w:i/>
-          <w:sz w:val="21"/>
-          <w:szCs w:val="21"/>
-          <w:lang w:val="en-US"/>
-        </w:rPr>
-      </w:pPr>
-      <w:r>
-        <w:rPr>
-          <w:i/>
-          <w:sz w:val="21"/>
-          <w:szCs w:val="21"/>
-          <w:lang w:val="en-US"/>
-        </w:rPr>
-        <w:t xml:space="preserve">(Here we define </w:t>
-      </w:r>
-      <w:r>
-        <w:rPr>
-          <w:i/>
-          <w:sz w:val="21"/>
-          <w:szCs w:val="21"/>
-          <w:u w:val="single"/>
-          <w:lang w:val="en-US"/>
-        </w:rPr>
-        <w:t>primordial soup</w:t>
-      </w:r>
-      <w:r>
-        <w:rPr>
-          <w:i/>
-          <w:sz w:val="21"/>
-          <w:szCs w:val="21"/>
-          <w:lang w:val="en-US"/>
-        </w:rPr>
-        <w:t xml:space="preserve"> as any finite mass of arbitrarily dense</w:t>
-      </w:r>
-      <w:r>
-        <w:rPr>
-          <w:i/>
-          <w:sz w:val="21"/>
-          <w:szCs w:val="21"/>
-          <w:lang w:val="en-US"/>
-        </w:rPr>
-        <w:t xml:space="preserve"> </w:t>
-      </w:r>
-      <w:r>
-        <w:rPr>
-          <w:i/>
-          <w:sz w:val="21"/>
-          <w:szCs w:val="21"/>
-          <w:lang w:val="en-US"/>
-        </w:rPr>
-        <w:t>randomly dispersed living cells.)</w:t>
-      </w:r>
-      <w:r>
-        <w:rPr>
-          <w:i/>
-          <w:sz w:val="21"/>
-          <w:szCs w:val="21"/>
-          <w:lang w:val="en-US"/>
-        </w:rPr>
-        <w:t>”</w:t>
-      </w:r>
-    </w:p>
-    <w:p>
-      <w:pPr>
-        <w:jc w:val="both"/>
-        <w:rPr>
-          <w:i/>
-          <w:sz w:val="21"/>
-          <w:szCs w:val="21"/>
-          <w:lang w:val="en-US"/>
-        </w:rPr>
-      </w:pPr>
-    </w:p>
-    <w:p>
-      <w:pPr>
-        <w:jc w:val="both"/>
-        <w:rPr>
-          <w:sz w:val="21"/>
-          <w:szCs w:val="21"/>
-          <w:lang w:val="en-US"/>
-        </w:rPr>
-      </w:pPr>
-      <w:r>
-        <w:rPr>
-          <w:sz w:val="21"/>
-          <w:szCs w:val="21"/>
-          <w:lang w:val="en-US"/>
-        </w:rPr>
-        <w:t xml:space="preserve">In particular, </w:t>
-      </w:r>
-      <w:r>
-        <w:rPr>
-          <w:sz w:val="21"/>
-          <w:szCs w:val="21"/>
-          <w:lang w:val="en-US"/>
-        </w:rPr>
-        <w:t>5≤F</w:t>
-      </w:r>
-      <w:r>
-        <w:rPr>
-          <w:sz w:val="21"/>
-          <w:szCs w:val="21"/>
-          <w:vertAlign w:val="subscript"/>
-          <w:lang w:val="en-US"/>
-        </w:rPr>
-        <w:t>l</w:t>
-      </w:r>
-      <w:r>
-        <w:rPr>
-          <w:sz w:val="21"/>
-          <w:szCs w:val="21"/>
-          <w:lang w:val="en-US"/>
-        </w:rPr>
-        <w:t xml:space="preserve">≤9 </w:t>
-      </w:r>
-      <w:r>
-        <w:rPr>
-          <w:sz w:val="21"/>
-          <w:szCs w:val="21"/>
-          <w:lang w:val="en-US"/>
-        </w:rPr>
-        <w:t xml:space="preserve">are hard constraints </w:t>
-      </w:r>
-      <w:r>
-        <w:rPr>
-          <w:sz w:val="21"/>
-          <w:szCs w:val="21"/>
-          <w:lang w:val="en-US"/>
-        </w:rPr>
-        <w:t>to ensure 1. and 2. and Carter focused on the range 4 to 7 as most relevant to GoL likeness</w:t>
-      </w:r>
-      <w:r>
-        <w:rPr>
-          <w:sz w:val="21"/>
-          <w:szCs w:val="21"/>
-          <w:lang w:val="en-US"/>
-        </w:rPr>
-        <w:t xml:space="preserve"> for both E and F</w:t>
-      </w:r>
-      <w:r>
-        <w:rPr>
-          <w:sz w:val="21"/>
-          <w:szCs w:val="21"/>
-          <w:lang w:val="en-US"/>
-        </w:rPr>
-        <w:t xml:space="preserve">. He found only two rules 4555 and 5766 to satisfy definition 1, and of these only </w:t>
-      </w:r>
-      <w:r>
-        <w:rPr>
-          <w:sz w:val="21"/>
-          <w:szCs w:val="21"/>
-          <w:lang w:val="en-US"/>
-        </w:rPr>
-        <w:t xml:space="preserve">the rule </w:t>
-      </w:r>
-      <w:r>
-        <w:rPr>
-          <w:sz w:val="21"/>
-          <w:szCs w:val="21"/>
-          <w:lang w:val="en-US"/>
-        </w:rPr>
-        <w:t xml:space="preserve">5766 </w:t>
-      </w:r>
-      <w:r>
-        <w:rPr>
-          <w:sz w:val="21"/>
-          <w:szCs w:val="21"/>
-          <w:lang w:val="en-US"/>
-        </w:rPr>
-        <w:t xml:space="preserve">supported an extension of many 2D-GoL objects to 3D (by plane duplication).  It seems that in 3D, as for 2D, the totalistic rules provide very tight constraints without significant alternatives to the known GoL rules. Bay also discusses possible extensions to rules that distinguish the 26 </w:t>
-      </w:r>
-      <w:proofErr w:type="spellStart"/>
-      <w:r>
-        <w:rPr>
-          <w:sz w:val="21"/>
-          <w:szCs w:val="21"/>
-          <w:lang w:val="en-US"/>
-        </w:rPr>
-        <w:t>neighbours</w:t>
-      </w:r>
-      <w:proofErr w:type="spellEnd"/>
-      <w:r>
-        <w:rPr>
-          <w:sz w:val="21"/>
-          <w:szCs w:val="21"/>
-          <w:lang w:val="en-US"/>
-        </w:rPr>
-        <w:t xml:space="preserve"> into three classes: </w:t>
-      </w:r>
-      <w:r>
-        <w:rPr>
-          <w:sz w:val="21"/>
-          <w:szCs w:val="21"/>
-          <w:lang w:val="en-US"/>
-        </w:rPr>
-        <w:t>face-cent</w:t>
-      </w:r>
-      <w:r>
-        <w:rPr>
-          <w:sz w:val="21"/>
-          <w:szCs w:val="21"/>
-          <w:lang w:val="en-US"/>
-        </w:rPr>
-        <w:t>e</w:t>
-      </w:r>
-      <w:r>
-        <w:rPr>
-          <w:sz w:val="21"/>
-          <w:szCs w:val="21"/>
-          <w:lang w:val="en-US"/>
-        </w:rPr>
-        <w:t>red (6)</w:t>
-      </w:r>
-      <w:r>
-        <w:rPr>
-          <w:sz w:val="21"/>
-          <w:szCs w:val="21"/>
-          <w:lang w:val="en-US"/>
-        </w:rPr>
-        <w:t>,</w:t>
-      </w:r>
-      <w:r>
-        <w:rPr>
-          <w:sz w:val="21"/>
-          <w:szCs w:val="21"/>
-          <w:lang w:val="en-US"/>
-        </w:rPr>
-        <w:t xml:space="preserve"> </w:t>
-      </w:r>
-      <w:r>
-        <w:rPr>
-          <w:sz w:val="21"/>
-          <w:szCs w:val="21"/>
-          <w:lang w:val="en-US"/>
-        </w:rPr>
-        <w:t>edge-cent</w:t>
-      </w:r>
-      <w:r>
-        <w:rPr>
-          <w:sz w:val="21"/>
-          <w:szCs w:val="21"/>
-          <w:lang w:val="en-US"/>
-        </w:rPr>
-        <w:t>e</w:t>
-      </w:r>
-      <w:r>
-        <w:rPr>
-          <w:sz w:val="21"/>
-          <w:szCs w:val="21"/>
-          <w:lang w:val="en-US"/>
-        </w:rPr>
-        <w:t>red (</w:t>
-      </w:r>
-      <w:r>
-        <w:rPr>
-          <w:sz w:val="21"/>
-          <w:szCs w:val="21"/>
-          <w:lang w:val="en-US"/>
-        </w:rPr>
-        <w:t>12</w:t>
-      </w:r>
-      <w:r>
-        <w:rPr>
-          <w:sz w:val="21"/>
-          <w:szCs w:val="21"/>
-          <w:lang w:val="en-US"/>
-        </w:rPr>
-        <w:t xml:space="preserve">) and </w:t>
-      </w:r>
-      <w:r>
-        <w:rPr>
-          <w:sz w:val="21"/>
-          <w:szCs w:val="21"/>
-          <w:lang w:val="en-US"/>
-        </w:rPr>
-        <w:t xml:space="preserve">corner (8) </w:t>
-      </w:r>
-      <w:r>
-        <w:rPr>
-          <w:sz w:val="21"/>
-          <w:szCs w:val="21"/>
-          <w:lang w:val="en-US"/>
-        </w:rPr>
-        <w:t xml:space="preserve">sites. Given the preferred z-axis of </w:t>
-      </w:r>
-      <w:r>
-        <w:rPr>
-          <w:sz w:val="21"/>
-          <w:szCs w:val="21"/>
-          <w:lang w:val="en-US"/>
-        </w:rPr>
-        <w:t>our</w:t>
-      </w:r>
-      <w:r>
-        <w:rPr>
-          <w:sz w:val="21"/>
-          <w:szCs w:val="21"/>
-          <w:lang w:val="en-US"/>
-        </w:rPr>
-        <w:t xml:space="preserve"> asymmetric 64xNxN space and the desire to relate 3D rules to 2D rules it makes sense to further distinguish the </w:t>
-      </w:r>
-      <w:r>
-        <w:rPr>
-          <w:sz w:val="21"/>
-          <w:szCs w:val="21"/>
-          <w:lang w:val="en-US"/>
-        </w:rPr>
-        <w:t>(</w:t>
-      </w:r>
-      <w:proofErr w:type="spellStart"/>
-      <w:r>
-        <w:rPr>
-          <w:sz w:val="21"/>
-          <w:szCs w:val="21"/>
-          <w:lang w:val="en-US"/>
-        </w:rPr>
-        <w:t>xy</w:t>
-      </w:r>
-      <w:proofErr w:type="spellEnd"/>
-      <w:r>
-        <w:rPr>
-          <w:sz w:val="21"/>
-          <w:szCs w:val="21"/>
-          <w:lang w:val="en-US"/>
-        </w:rPr>
-        <w:t xml:space="preserve">) </w:t>
-      </w:r>
-      <w:r>
-        <w:rPr>
-          <w:sz w:val="21"/>
-          <w:szCs w:val="21"/>
-          <w:lang w:val="en-US"/>
-        </w:rPr>
-        <w:t>in</w:t>
-      </w:r>
-      <w:r>
-        <w:rPr>
-          <w:sz w:val="21"/>
-          <w:szCs w:val="21"/>
-          <w:lang w:val="en-US"/>
-        </w:rPr>
-        <w:t>-</w:t>
-      </w:r>
-      <w:r>
-        <w:rPr>
-          <w:sz w:val="21"/>
-          <w:szCs w:val="21"/>
-          <w:lang w:val="en-US"/>
-        </w:rPr>
-        <w:t>plane and out</w:t>
-      </w:r>
-      <w:r>
-        <w:rPr>
-          <w:sz w:val="21"/>
-          <w:szCs w:val="21"/>
-          <w:lang w:val="en-US"/>
-        </w:rPr>
-        <w:t>-</w:t>
-      </w:r>
-      <w:r>
-        <w:rPr>
-          <w:sz w:val="21"/>
-          <w:szCs w:val="21"/>
-          <w:lang w:val="en-US"/>
-        </w:rPr>
-        <w:t>of</w:t>
-      </w:r>
-      <w:r>
-        <w:rPr>
-          <w:sz w:val="21"/>
-          <w:szCs w:val="21"/>
-          <w:lang w:val="en-US"/>
-        </w:rPr>
-        <w:t>-</w:t>
-      </w:r>
-      <w:r>
-        <w:rPr>
-          <w:sz w:val="21"/>
-          <w:szCs w:val="21"/>
-          <w:lang w:val="en-US"/>
-        </w:rPr>
-        <w:t>plane sites</w:t>
-      </w:r>
-      <w:r>
-        <w:rPr>
-          <w:sz w:val="21"/>
-          <w:szCs w:val="21"/>
-          <w:lang w:val="en-US"/>
-        </w:rPr>
-        <w:t xml:space="preserve"> yielding 5 classes with </w:t>
-      </w:r>
-      <w:r>
-        <w:rPr>
-          <w:sz w:val="21"/>
-          <w:szCs w:val="21"/>
-          <w:lang w:val="en-US"/>
-        </w:rPr>
-        <w:t>4,2,</w:t>
-      </w:r>
-      <w:r>
-        <w:rPr>
-          <w:sz w:val="21"/>
-          <w:szCs w:val="21"/>
-          <w:lang w:val="en-US"/>
-        </w:rPr>
-        <w:t>4,8</w:t>
-      </w:r>
-      <w:r>
-        <w:rPr>
-          <w:sz w:val="21"/>
-          <w:szCs w:val="21"/>
-          <w:lang w:val="en-US"/>
-        </w:rPr>
-        <w:t>,</w:t>
-      </w:r>
-      <w:r>
-        <w:rPr>
-          <w:sz w:val="21"/>
-          <w:szCs w:val="21"/>
-          <w:lang w:val="en-US"/>
-        </w:rPr>
-        <w:t xml:space="preserve">8 members. </w:t>
-      </w:r>
-      <w:r>
-        <w:rPr>
-          <w:sz w:val="21"/>
-          <w:szCs w:val="21"/>
-          <w:lang w:val="en-US"/>
-        </w:rPr>
-        <w:t>The number of rules with the total sum in the range 4-7 is then …</w:t>
+      <w:r>
+        <w:rPr>
+          <w:lang w:val="en-US"/>
+        </w:rPr>
+        <w:t xml:space="preserve">Note that the variable genome length encoding allows </w:t>
+      </w:r>
+      <w:r>
+        <w:rPr>
+          <w:lang w:val="en-US"/>
+        </w:rPr>
+        <w:t>the rule-tables of different genomes to be combined simply: any entry that is defined is valid irrespective of multiplicity.</w:t>
       </w:r>
       <w:bookmarkStart w:id="2" w:name="_GoBack"/>
       <w:bookmarkEnd w:id="2"/>
+    </w:p>
+    <w:p>
+      <w:pPr>
+        <w:pStyle w:val="ListParagraph"/>
+        <w:numPr>
+          <w:ilvl w:val="0"/>
+          <w:numId w:val="1"/>
+        </w:numPr>
+        <w:jc w:val="both"/>
+        <w:rPr>
+          <w:lang w:val="en-US"/>
+        </w:rPr>
+      </w:pPr>
+      <w:r>
+        <w:rPr>
+          <w:lang w:val="en-US"/>
+        </w:rPr>
+        <w:t>Distinguish</w:t>
+      </w:r>
+      <w:r>
+        <w:rPr>
+          <w:lang w:val="en-US"/>
+        </w:rPr>
+        <w:t xml:space="preserve"> all configurations that are not an 8-fold rotation of one another. This is both a simpler and somewhat smaller symmetry partition of the 8-neighbour configurations as </w:t>
+      </w:r>
+      <w:r>
+        <w:rPr>
+          <w:i/>
+          <w:lang w:val="en-US"/>
+        </w:rPr>
+        <w:t>s</w:t>
+      </w:r>
+      <w:r>
+        <w:rPr>
+          <w:lang w:val="en-US"/>
+        </w:rPr>
+        <w:t xml:space="preserve"> varies from </w:t>
+      </w:r>
+      <w:proofErr w:type="gramStart"/>
+      <w:r>
+        <w:rPr>
+          <w:lang w:val="en-US"/>
+        </w:rPr>
+        <w:t>0..</w:t>
+      </w:r>
+      <w:proofErr w:type="gramEnd"/>
+      <w:r>
+        <w:rPr>
+          <w:lang w:val="en-US"/>
+        </w:rPr>
+        <w:t>8 with 1,1,4,7,10,7,4,1,1</w:t>
+      </w:r>
+      <w:r>
+        <w:rPr>
+          <w:lang w:val="en-US"/>
+        </w:rPr>
+        <w:t xml:space="preserve"> a total of 36</w:t>
+      </w:r>
+      <w:r>
+        <w:rPr>
+          <w:lang w:val="en-US"/>
+        </w:rPr>
+        <w:t xml:space="preserve"> distinguished configurations. </w:t>
+      </w:r>
+      <w:r>
+        <w:rPr>
+          <w:lang w:val="en-US"/>
+        </w:rPr>
+        <w:t xml:space="preserve">Configurations can be quickly mapped to their symmetry class, by finding the rotation of 8 bits that yields the minimal numerical value </w:t>
+      </w:r>
+      <w:r>
+        <w:rPr>
+          <w:lang w:val="en-US"/>
+        </w:rPr>
+        <w:t>(</w:t>
+      </w:r>
+      <w:r>
+        <w:rPr>
+          <w:lang w:val="en-US"/>
+        </w:rPr>
+        <w:t xml:space="preserve">which we call the canonical rotation) </w:t>
+      </w:r>
+      <w:r>
+        <w:rPr>
+          <w:lang w:val="en-US"/>
+        </w:rPr>
+        <w:t xml:space="preserve">and using these values as identifiers for the different classes (separately for each value of </w:t>
+      </w:r>
+      <w:r>
+        <w:rPr>
+          <w:i/>
+          <w:lang w:val="en-US"/>
+        </w:rPr>
+        <w:t>s</w:t>
+      </w:r>
+      <w:r>
+        <w:rPr>
+          <w:lang w:val="en-US"/>
+        </w:rPr>
+        <w:t xml:space="preserve">). </w:t>
+      </w:r>
+      <w:r>
+        <w:rPr>
+          <w:lang w:val="en-US"/>
+        </w:rPr>
+        <w:t xml:space="preserve">Restricting attention to the central s-range of 2-6 gives </w:t>
+      </w:r>
+      <w:r>
+        <w:rPr>
+          <w:lang w:val="en-US"/>
+        </w:rPr>
+        <w:t>32</w:t>
+      </w:r>
+      <w:r>
+        <w:rPr>
+          <w:lang w:val="en-US"/>
+        </w:rPr>
+        <w:t xml:space="preserve"> distinguished configurations and </w:t>
+      </w:r>
+      <w:r>
+        <w:rPr>
+          <w:lang w:val="en-US"/>
+        </w:rPr>
+        <w:t>64 LUT entries for survival or birth. This fits neatly into a 64-bit integer genome. The variable length genome encoding still requires 8-bit entries and the standard GoL rule can be specified in 8*(4+2*</w:t>
+      </w:r>
+      <w:proofErr w:type="gramStart"/>
+      <w:r>
+        <w:rPr>
+          <w:lang w:val="en-US"/>
+        </w:rPr>
+        <w:t>7)=</w:t>
+      </w:r>
+      <w:proofErr w:type="gramEnd"/>
+      <w:r>
+        <w:rPr>
+          <w:lang w:val="en-US"/>
+        </w:rPr>
+        <w:t>144 bits.</w:t>
+      </w:r>
+    </w:p>
+    <w:p>
+      <w:pPr>
+        <w:pStyle w:val="ListParagraph"/>
+        <w:numPr>
+          <w:ilvl w:val="0"/>
+          <w:numId w:val="1"/>
+        </w:numPr>
+        <w:jc w:val="both"/>
+        <w:rPr>
+          <w:lang w:val="en-US"/>
+        </w:rPr>
+      </w:pPr>
+      <w:r>
+        <w:rPr>
+          <w:lang w:val="en-US"/>
+        </w:rPr>
+        <w:t>Distinguish the four diagonal or corner sites (</w:t>
+      </w:r>
+      <w:proofErr w:type="gramStart"/>
+      <w:r>
+        <w:rPr>
+          <w:lang w:val="en-US"/>
+        </w:rPr>
+        <w:t>NW,NE</w:t>
+      </w:r>
+      <w:proofErr w:type="gramEnd"/>
+      <w:r>
+        <w:rPr>
+          <w:lang w:val="en-US"/>
+        </w:rPr>
+        <w:t xml:space="preserve">,SE,SW) from the four edge-centered sites (N,E,S,W) in an otherwise totalistic rule-table. The numbers of partitions of </w:t>
+      </w:r>
+      <w:r>
+        <w:rPr>
+          <w:i/>
+          <w:lang w:val="en-US"/>
+        </w:rPr>
+        <w:t>s</w:t>
+      </w:r>
+      <w:r>
+        <w:rPr>
+          <w:lang w:val="en-US"/>
+        </w:rPr>
+        <w:t xml:space="preserve"> into these two classes of sites are for </w:t>
+      </w:r>
+      <w:r>
+        <w:rPr>
+          <w:i/>
+          <w:lang w:val="en-US"/>
+        </w:rPr>
+        <w:t>s</w:t>
+      </w:r>
+      <w:r>
+        <w:rPr>
+          <w:lang w:val="en-US"/>
+        </w:rPr>
+        <w:t>=0…</w:t>
+      </w:r>
+      <w:proofErr w:type="gramStart"/>
+      <w:r>
+        <w:rPr>
+          <w:lang w:val="en-US"/>
+        </w:rPr>
+        <w:t>8  1</w:t>
+      </w:r>
+      <w:proofErr w:type="gramEnd"/>
+      <w:r>
+        <w:rPr>
+          <w:lang w:val="en-US"/>
+        </w:rPr>
+        <w:t>,2,3,4,5,4,3,2,1 = 25</w:t>
+      </w:r>
+      <w:r>
+        <w:rPr>
+          <w:lang w:val="en-US"/>
+        </w:rPr>
+        <w:t xml:space="preserve"> </w:t>
+      </w:r>
+      <w:r>
+        <w:rPr>
+          <w:i/>
+          <w:lang w:val="en-US"/>
+        </w:rPr>
+        <w:t>i.e.</w:t>
+      </w:r>
+      <w:r>
+        <w:rPr>
+          <w:lang w:val="en-US"/>
+        </w:rPr>
+        <w:t xml:space="preserve"> 2*24=48 bits are required for a direct fixed gene length encoding</w:t>
+      </w:r>
+      <w:r>
+        <w:rPr>
+          <w:lang w:val="en-US"/>
+        </w:rPr>
+        <w:t xml:space="preserve">. The variable </w:t>
+      </w:r>
+      <w:r>
+        <w:rPr>
+          <w:lang w:val="en-US"/>
+        </w:rPr>
+        <w:t>length genome encoding above requires 7-bit entries (excluding as before the s=0 entries) and the GoL standard rule is encoded in 7*(3+2*</w:t>
+      </w:r>
+      <w:proofErr w:type="gramStart"/>
+      <w:r>
+        <w:rPr>
+          <w:lang w:val="en-US"/>
+        </w:rPr>
+        <w:t>4)=</w:t>
+      </w:r>
+      <w:proofErr w:type="gramEnd"/>
+      <w:r>
+        <w:rPr>
+          <w:lang w:val="en-US"/>
+        </w:rPr>
+        <w:t xml:space="preserve">77 bits. </w:t>
+      </w:r>
+    </w:p>
+    <w:p>
+      <w:pPr>
+        <w:pStyle w:val="ListParagraph"/>
+        <w:numPr>
+          <w:ilvl w:val="0"/>
+          <w:numId w:val="1"/>
+        </w:numPr>
+        <w:jc w:val="both"/>
+        <w:rPr>
+          <w:lang w:val="en-US"/>
+        </w:rPr>
+      </w:pPr>
+      <w:r>
+        <w:rPr>
+          <w:lang w:val="en-US"/>
+        </w:rPr>
+        <w:t xml:space="preserve">The totalistic case, distinguishing configurations only by </w:t>
+      </w:r>
+      <w:r>
+        <w:rPr>
+          <w:i/>
+          <w:lang w:val="en-US"/>
+        </w:rPr>
+        <w:t>s</w:t>
+      </w:r>
+      <w:r>
+        <w:rPr>
+          <w:lang w:val="en-US"/>
+        </w:rPr>
+        <w:t xml:space="preserve">. </w:t>
+      </w:r>
+      <w:r>
+        <w:rPr>
+          <w:lang w:val="en-US"/>
+        </w:rPr>
+        <w:t xml:space="preserve">In addition to the 16-bit gene encoding (excluding </w:t>
+      </w:r>
+      <w:r>
+        <w:rPr>
+          <w:i/>
+          <w:lang w:val="en-US"/>
+        </w:rPr>
+        <w:t>s</w:t>
+      </w:r>
+      <w:r>
+        <w:rPr>
+          <w:lang w:val="en-US"/>
+        </w:rPr>
+        <w:t xml:space="preserve">=0 entries) there is also the variable gene length encoding involving entries of length </w:t>
+      </w:r>
+      <w:r>
+        <w:rPr>
+          <w:lang w:val="en-US"/>
+        </w:rPr>
+        <w:t>4-bits each. The GoL rule can be specified in 12-bits as described above.</w:t>
+      </w:r>
+    </w:p>
+    <w:p>
+      <w:pPr>
+        <w:jc w:val="both"/>
+        <w:rPr>
+          <w:lang w:val="en-US"/>
+        </w:rPr>
+      </w:pPr>
+    </w:p>
+    <w:p>
+      <w:pPr>
+        <w:jc w:val="both"/>
+        <w:rPr>
+          <w:lang w:val="en-US"/>
+        </w:rPr>
+      </w:pPr>
+      <w:r>
+        <w:rPr>
+          <w:lang w:val="en-US"/>
+        </w:rPr>
+        <w:t xml:space="preserve">In this work, we </w:t>
+      </w:r>
+      <w:r>
+        <w:rPr>
+          <w:lang w:val="en-US"/>
+        </w:rPr>
+        <w:t xml:space="preserve">find that the totalistic case is too course an encoding of CA rules, to allow significant genetic evolution of complex structures beyond the classic game of life. We explore both the fixed length and variable length encodings.  </w:t>
+      </w:r>
+      <w:proofErr w:type="spellStart"/>
+      <w:r>
+        <w:rPr>
+          <w:lang w:val="en-US"/>
+        </w:rPr>
+        <w:t>Focussing</w:t>
+      </w:r>
+      <w:proofErr w:type="spellEnd"/>
+      <w:r>
+        <w:rPr>
+          <w:lang w:val="en-US"/>
+        </w:rPr>
+        <w:t xml:space="preserve"> initially on cases (iii) and (iv), rather than the more differentiated (ii), we investigate the more differentiated rules and find that they produce a range of interesting dynamics. When coupled to a genetic population, these differentiated rules rapidly evolve to proliferate unless very strongly constrained.</w:t>
+      </w:r>
+    </w:p>
+    <w:p>
+      <w:pPr>
+        <w:jc w:val="both"/>
+        <w:rPr>
+          <w:lang w:val="en-US"/>
+        </w:rPr>
+      </w:pPr>
+    </w:p>
+    <w:p>
+      <w:pPr>
+        <w:jc w:val="both"/>
+        <w:rPr>
+          <w:lang w:val="en-US"/>
+        </w:rPr>
+      </w:pPr>
+      <w:r>
+        <w:rPr>
+          <w:lang w:val="en-US"/>
+        </w:rPr>
+        <w:t xml:space="preserve">The key </w:t>
+      </w:r>
+      <w:r>
+        <w:rPr>
+          <w:lang w:val="en-US"/>
+        </w:rPr>
+        <w:t>focus</w:t>
+      </w:r>
+      <w:r>
+        <w:rPr>
+          <w:lang w:val="en-US"/>
+        </w:rPr>
+        <w:t xml:space="preserve"> in this paper is o</w:t>
+      </w:r>
+      <w:r>
+        <w:rPr>
+          <w:lang w:val="en-US"/>
+        </w:rPr>
+        <w:t>n</w:t>
+      </w:r>
+      <w:r>
+        <w:rPr>
+          <w:lang w:val="en-US"/>
+        </w:rPr>
+        <w:t xml:space="preserve"> sequence</w:t>
+      </w:r>
+      <w:r>
+        <w:rPr>
+          <w:lang w:val="en-US"/>
+        </w:rPr>
+        <w:t>- and possibly population-</w:t>
+      </w:r>
+      <w:r>
+        <w:rPr>
+          <w:lang w:val="en-US"/>
+        </w:rPr>
+        <w:t>dependent selection mechanism</w:t>
+      </w:r>
+      <w:r>
+        <w:rPr>
+          <w:lang w:val="en-US"/>
+        </w:rPr>
+        <w:t>s</w:t>
+      </w:r>
+      <w:r>
+        <w:rPr>
+          <w:lang w:val="en-US"/>
+        </w:rPr>
+        <w:t xml:space="preserve"> that attribute</w:t>
+      </w:r>
+      <w:r>
+        <w:rPr>
+          <w:lang w:val="en-US"/>
+        </w:rPr>
+        <w:t xml:space="preserve"> </w:t>
+      </w:r>
+      <w:r>
+        <w:rPr>
+          <w:lang w:val="en-US"/>
+        </w:rPr>
+        <w:t xml:space="preserve">an increasing cost to more prolific </w:t>
+      </w:r>
+      <w:r>
+        <w:rPr>
+          <w:lang w:val="en-US"/>
+        </w:rPr>
+        <w:t xml:space="preserve">(less GoL-like) </w:t>
+      </w:r>
+      <w:r>
+        <w:rPr>
+          <w:lang w:val="en-US"/>
+        </w:rPr>
+        <w:t xml:space="preserve">and more specific rule specification, so that </w:t>
+      </w:r>
+      <w:r>
+        <w:rPr>
+          <w:lang w:val="en-US"/>
+        </w:rPr>
+        <w:t>survival mandates complex dynamics close to the game of life.</w:t>
+      </w:r>
+      <w:r>
+        <w:rPr>
+          <w:lang w:val="en-US"/>
+        </w:rPr>
+        <w:t xml:space="preserve"> </w:t>
+      </w:r>
+      <w:r>
+        <w:rPr>
+          <w:lang w:val="en-US"/>
+        </w:rPr>
+        <w:t xml:space="preserve">We compare these with rule-independent selection mechanisms that interact with the GoL rules only in so far as birth or survival </w:t>
+      </w:r>
+    </w:p>
+    <w:p>
+      <w:pPr>
+        <w:rPr>
+          <w:lang w:val="en-US"/>
+        </w:rPr>
+      </w:pPr>
+    </w:p>
+    <w:p>
+      <w:pPr>
+        <w:rPr>
+          <w:lang w:val="en-US"/>
+        </w:rPr>
+      </w:pPr>
+    </w:p>
+    <w:p>
+      <w:pPr>
+        <w:rPr>
+          <w:lang w:val="en-US"/>
+        </w:rPr>
+      </w:pPr>
+    </w:p>
+    <w:p>
+      <w:pPr>
+        <w:rPr>
+          <w:lang w:val="en-US"/>
+        </w:rPr>
+      </w:pPr>
+    </w:p>
+    <w:p>
+      <w:pPr>
+        <w:rPr>
+          <w:lang w:val="en-US"/>
+        </w:rPr>
+      </w:pPr>
+    </w:p>
+    <w:p>
+      <w:pPr>
+        <w:rPr>
+          <w:lang w:val="en-US"/>
+        </w:rPr>
+      </w:pPr>
+    </w:p>
+    <w:p>
+      <w:pPr>
+        <w:rPr>
+          <w:lang w:val="en-US"/>
+        </w:rPr>
+      </w:pPr>
+    </w:p>
+    <w:p>
+      <w:pPr>
+        <w:rPr>
+          <w:lang w:val="en-US"/>
+        </w:rPr>
+      </w:pPr>
+    </w:p>
+    <w:p/>
+    <w:p>
+      <w:pPr>
+        <w:pStyle w:val="Heading2"/>
+      </w:pPr>
+      <w:r>
+        <w:t xml:space="preserve">Movement vs copying </w:t>
+      </w:r>
+    </w:p>
+    <w:p>
+      <w:pPr>
+        <w:jc w:val="both"/>
+      </w:pPr>
+      <w:r>
+        <w:t xml:space="preserve">Whereas the indistinguishability of GoL “1” states means that it is not possible to distinguish movement from death and rebirth, with genetic information attached to the live states, it would be possible. Is there a meaningful assignment of a subset of GoL birth or survival transitions to movement? It would make a difference if mutation were deemed not to occur for transitions involving movement. Also, it might be appropriate to make the choice of </w:t>
+      </w:r>
+      <w:r>
+        <w:t xml:space="preserve">an </w:t>
+      </w:r>
+      <w:r>
+        <w:t xml:space="preserve">ancestor sensitive to the interpretation of movement </w:t>
+      </w:r>
+      <w:r>
+        <w:rPr>
+          <w:i/>
+        </w:rPr>
+        <w:t>vs</w:t>
+      </w:r>
+      <w:r>
+        <w:t xml:space="preserve"> birth: e.g. to minimize the number of births needed to maintain the dynamics.  For example</w:t>
+      </w:r>
+      <w:r>
+        <w:t>,</w:t>
+      </w:r>
+      <w:r>
+        <w:t xml:space="preserve"> an isolated rod of three live states is a GoL oscillator between vertical and horizontal configurations. In the </w:t>
+      </w:r>
+      <w:r>
+        <w:t xml:space="preserve">deterministic most different ancestor </w:t>
+      </w:r>
+      <w:r>
+        <w:t>canonical</w:t>
+      </w:r>
+      <w:r>
+        <w:t xml:space="preserve"> assignment of ancestors from three live neighbours, the central gene is copied to two new sites so that (without mutation) the rod becomes genetically homogeneous in one step. This process is clearly a copy mechanism. On the other hand, in the 0-bit canonical assignment of ancestors, the two peripheral genes circulate anti-clockwise and this is more naturally understood as a process of motion and </w:t>
+      </w:r>
+      <w:r>
+        <w:t xml:space="preserve">as such </w:t>
+      </w:r>
+      <w:r>
+        <w:t>should be carried out without mutation.</w:t>
+      </w:r>
+      <w:r>
+        <w:t xml:space="preserve"> </w:t>
+      </w:r>
+      <w:r>
+        <w:t xml:space="preserve"> </w:t>
+      </w:r>
+    </w:p>
+    <w:p>
+      <w:pPr>
+        <w:jc w:val="both"/>
+      </w:pPr>
+    </w:p>
+    <w:p>
+      <w:pPr>
+        <w:pStyle w:val="Heading2"/>
+      </w:pPr>
+      <w:r>
+        <w:t>3D GoL Extension</w:t>
+      </w:r>
+    </w:p>
+    <w:p>
+      <w:pPr>
+        <w:jc w:val="both"/>
+      </w:pPr>
+      <w:r>
+        <w:t xml:space="preserve">Carter </w:t>
+      </w:r>
+      <w:r>
+        <w:t xml:space="preserve">Bay </w:t>
+      </w:r>
+      <w:r>
+        <w:t xml:space="preserve">proposed investigated possible extension of the Game of Life to 3D, finding that amongst the possible </w:t>
+      </w:r>
+      <w:proofErr w:type="spellStart"/>
+      <w:r>
+        <w:t>totalistic</w:t>
+      </w:r>
+      <w:proofErr w:type="spellEnd"/>
+      <w:r>
+        <w:t xml:space="preserve"> rules with 26 neighbours there were strong constraints for rules that exhibited the central properties of the game of life</w:t>
+      </w:r>
+      <w:r>
+        <w:t xml:space="preserve"> (with E=S and F=B in our notation)</w:t>
+      </w:r>
+      <w:r>
+        <w:t>:</w:t>
+      </w:r>
+    </w:p>
+    <w:p>
+      <w:pPr>
+        <w:jc w:val="both"/>
+      </w:pPr>
+    </w:p>
+    <w:p>
+      <w:pPr>
+        <w:jc w:val="both"/>
+        <w:rPr>
+          <w:i/>
+          <w:sz w:val="21"/>
+          <w:szCs w:val="21"/>
+          <w:lang w:val="en-US"/>
+        </w:rPr>
+      </w:pPr>
+      <w:r>
+        <w:rPr>
+          <w:i/>
+          <w:sz w:val="21"/>
+          <w:szCs w:val="21"/>
+          <w:u w:val="single"/>
+          <w:lang w:val="en-US"/>
+        </w:rPr>
+        <w:t>“</w:t>
+      </w:r>
+      <w:r>
+        <w:rPr>
+          <w:i/>
+          <w:sz w:val="21"/>
+          <w:szCs w:val="21"/>
+          <w:u w:val="single"/>
+          <w:lang w:val="en-US"/>
+        </w:rPr>
+        <w:t>Definition 1.</w:t>
+      </w:r>
+      <w:r>
+        <w:rPr>
+          <w:i/>
+          <w:sz w:val="21"/>
+          <w:szCs w:val="21"/>
+          <w:lang w:val="en-US"/>
+        </w:rPr>
+        <w:t xml:space="preserve"> A rule </w:t>
+      </w:r>
+      <w:proofErr w:type="spellStart"/>
+      <w:r>
+        <w:rPr>
+          <w:i/>
+          <w:sz w:val="21"/>
+          <w:szCs w:val="21"/>
+          <w:lang w:val="en-US"/>
+        </w:rPr>
+        <w:t>E</w:t>
+      </w:r>
+      <w:r>
+        <w:rPr>
+          <w:i/>
+          <w:sz w:val="21"/>
+          <w:szCs w:val="21"/>
+          <w:vertAlign w:val="subscript"/>
+          <w:lang w:val="en-US"/>
+        </w:rPr>
+        <w:t>l</w:t>
+      </w:r>
+      <w:r>
+        <w:rPr>
+          <w:i/>
+          <w:sz w:val="21"/>
+          <w:szCs w:val="21"/>
+          <w:lang w:val="en-US"/>
+        </w:rPr>
+        <w:t>E</w:t>
+      </w:r>
+      <w:r>
+        <w:rPr>
+          <w:i/>
+          <w:sz w:val="21"/>
+          <w:szCs w:val="21"/>
+          <w:vertAlign w:val="subscript"/>
+          <w:lang w:val="en-US"/>
+        </w:rPr>
+        <w:t>u</w:t>
+      </w:r>
+      <w:r>
+        <w:rPr>
+          <w:i/>
+          <w:sz w:val="21"/>
+          <w:szCs w:val="21"/>
+          <w:lang w:val="en-US"/>
+        </w:rPr>
+        <w:t>F</w:t>
+      </w:r>
+      <w:r>
+        <w:rPr>
+          <w:i/>
+          <w:sz w:val="21"/>
+          <w:szCs w:val="21"/>
+          <w:vertAlign w:val="subscript"/>
+          <w:lang w:val="en-US"/>
+        </w:rPr>
+        <w:t>l</w:t>
+      </w:r>
+      <w:r>
+        <w:rPr>
+          <w:i/>
+          <w:sz w:val="21"/>
+          <w:szCs w:val="21"/>
+          <w:lang w:val="en-US"/>
+        </w:rPr>
+        <w:t>F</w:t>
+      </w:r>
+      <w:r>
+        <w:rPr>
+          <w:i/>
+          <w:sz w:val="21"/>
+          <w:szCs w:val="21"/>
+          <w:vertAlign w:val="subscript"/>
+          <w:lang w:val="en-US"/>
+        </w:rPr>
+        <w:t>u</w:t>
+      </w:r>
+      <w:proofErr w:type="spellEnd"/>
+      <w:r>
+        <w:rPr>
+          <w:i/>
+          <w:sz w:val="21"/>
+          <w:szCs w:val="21"/>
+          <w:lang w:val="en-US"/>
+        </w:rPr>
+        <w:t xml:space="preserve"> defines a "Game of Life" if and only if both of the following are true.</w:t>
+      </w:r>
+    </w:p>
+    <w:p>
+      <w:pPr>
+        <w:jc w:val="both"/>
+        <w:rPr>
+          <w:i/>
+          <w:sz w:val="21"/>
+          <w:szCs w:val="21"/>
+          <w:lang w:val="en-US"/>
+        </w:rPr>
+      </w:pPr>
+      <w:r>
+        <w:rPr>
+          <w:i/>
+          <w:sz w:val="21"/>
+          <w:szCs w:val="21"/>
+          <w:lang w:val="en-US"/>
+        </w:rPr>
+        <w:t xml:space="preserve">1. A glider must exist and must occur "naturally" if we apply </w:t>
+      </w:r>
+      <w:proofErr w:type="spellStart"/>
+      <w:r>
+        <w:rPr>
+          <w:i/>
+          <w:sz w:val="21"/>
+          <w:szCs w:val="21"/>
+          <w:lang w:val="en-US"/>
+        </w:rPr>
+        <w:t>E</w:t>
+      </w:r>
+      <w:r>
+        <w:rPr>
+          <w:i/>
+          <w:sz w:val="21"/>
+          <w:szCs w:val="21"/>
+          <w:vertAlign w:val="subscript"/>
+          <w:lang w:val="en-US"/>
+        </w:rPr>
+        <w:t>l</w:t>
+      </w:r>
+      <w:r>
+        <w:rPr>
+          <w:i/>
+          <w:sz w:val="21"/>
+          <w:szCs w:val="21"/>
+          <w:lang w:val="en-US"/>
+        </w:rPr>
+        <w:t>E</w:t>
+      </w:r>
+      <w:r>
+        <w:rPr>
+          <w:i/>
+          <w:sz w:val="21"/>
+          <w:szCs w:val="21"/>
+          <w:vertAlign w:val="subscript"/>
+          <w:lang w:val="en-US"/>
+        </w:rPr>
+        <w:t>u</w:t>
+      </w:r>
+      <w:r>
+        <w:rPr>
+          <w:i/>
+          <w:sz w:val="21"/>
+          <w:szCs w:val="21"/>
+          <w:lang w:val="en-US"/>
+        </w:rPr>
+        <w:t>F</w:t>
+      </w:r>
+      <w:r>
+        <w:rPr>
+          <w:i/>
+          <w:sz w:val="21"/>
+          <w:szCs w:val="21"/>
+          <w:vertAlign w:val="subscript"/>
+          <w:lang w:val="en-US"/>
+        </w:rPr>
+        <w:t>l</w:t>
+      </w:r>
+      <w:r>
+        <w:rPr>
+          <w:i/>
+          <w:sz w:val="21"/>
+          <w:szCs w:val="21"/>
+          <w:lang w:val="en-US"/>
+        </w:rPr>
+        <w:t>F</w:t>
+      </w:r>
+      <w:r>
+        <w:rPr>
+          <w:i/>
+          <w:sz w:val="21"/>
+          <w:szCs w:val="21"/>
+          <w:vertAlign w:val="subscript"/>
+          <w:lang w:val="en-US"/>
+        </w:rPr>
+        <w:t>u</w:t>
+      </w:r>
+      <w:proofErr w:type="spellEnd"/>
+      <w:r>
+        <w:rPr>
+          <w:i/>
+          <w:sz w:val="21"/>
+          <w:szCs w:val="21"/>
+          <w:lang w:val="en-US"/>
+        </w:rPr>
+        <w:t xml:space="preserve"> repeatedly to primordial soup configurations.</w:t>
+      </w:r>
+    </w:p>
+    <w:p>
+      <w:pPr>
+        <w:jc w:val="both"/>
+        <w:rPr>
+          <w:i/>
+          <w:sz w:val="21"/>
+          <w:szCs w:val="21"/>
+          <w:lang w:val="en-US"/>
+        </w:rPr>
+      </w:pPr>
+      <w:r>
+        <w:rPr>
+          <w:i/>
+          <w:sz w:val="21"/>
+          <w:szCs w:val="21"/>
+          <w:lang w:val="en-US"/>
+        </w:rPr>
+        <w:t xml:space="preserve">2. All primordial soup configurations, when subjected to </w:t>
+      </w:r>
+      <w:proofErr w:type="spellStart"/>
+      <w:r>
+        <w:rPr>
+          <w:i/>
+          <w:sz w:val="21"/>
+          <w:szCs w:val="21"/>
+          <w:lang w:val="en-US"/>
+        </w:rPr>
+        <w:t>E</w:t>
+      </w:r>
+      <w:r>
+        <w:rPr>
+          <w:i/>
+          <w:sz w:val="21"/>
+          <w:szCs w:val="21"/>
+          <w:vertAlign w:val="subscript"/>
+          <w:lang w:val="en-US"/>
+        </w:rPr>
+        <w:t>l</w:t>
+      </w:r>
+      <w:r>
+        <w:rPr>
+          <w:i/>
+          <w:sz w:val="21"/>
+          <w:szCs w:val="21"/>
+          <w:lang w:val="en-US"/>
+        </w:rPr>
+        <w:t>E</w:t>
+      </w:r>
+      <w:r>
+        <w:rPr>
+          <w:i/>
+          <w:sz w:val="21"/>
+          <w:szCs w:val="21"/>
+          <w:vertAlign w:val="subscript"/>
+          <w:lang w:val="en-US"/>
+        </w:rPr>
+        <w:t>u</w:t>
+      </w:r>
+      <w:r>
+        <w:rPr>
+          <w:i/>
+          <w:sz w:val="21"/>
+          <w:szCs w:val="21"/>
+          <w:lang w:val="en-US"/>
+        </w:rPr>
+        <w:t>F</w:t>
+      </w:r>
+      <w:r>
+        <w:rPr>
+          <w:i/>
+          <w:sz w:val="21"/>
+          <w:szCs w:val="21"/>
+          <w:vertAlign w:val="subscript"/>
+          <w:lang w:val="en-US"/>
+        </w:rPr>
+        <w:t>l</w:t>
+      </w:r>
+      <w:r>
+        <w:rPr>
+          <w:i/>
+          <w:sz w:val="21"/>
+          <w:szCs w:val="21"/>
+          <w:lang w:val="en-US"/>
+        </w:rPr>
+        <w:t>F</w:t>
+      </w:r>
+      <w:r>
+        <w:rPr>
+          <w:i/>
+          <w:sz w:val="21"/>
+          <w:szCs w:val="21"/>
+          <w:vertAlign w:val="subscript"/>
+          <w:lang w:val="en-US"/>
+        </w:rPr>
+        <w:t>u</w:t>
+      </w:r>
+      <w:proofErr w:type="spellEnd"/>
+      <w:r>
+        <w:rPr>
+          <w:i/>
+          <w:sz w:val="21"/>
+          <w:szCs w:val="21"/>
+          <w:lang w:val="en-US"/>
+        </w:rPr>
+        <w:t>, must exhibit bounded growth.</w:t>
+      </w:r>
+    </w:p>
+    <w:p>
+      <w:pPr>
+        <w:jc w:val="both"/>
+        <w:rPr>
+          <w:i/>
+          <w:sz w:val="21"/>
+          <w:szCs w:val="21"/>
+          <w:lang w:val="en-US"/>
+        </w:rPr>
+      </w:pPr>
+      <w:r>
+        <w:rPr>
+          <w:i/>
+          <w:sz w:val="21"/>
+          <w:szCs w:val="21"/>
+          <w:lang w:val="en-US"/>
+        </w:rPr>
+        <w:t xml:space="preserve">(Here we define </w:t>
+      </w:r>
+      <w:r>
+        <w:rPr>
+          <w:i/>
+          <w:sz w:val="21"/>
+          <w:szCs w:val="21"/>
+          <w:u w:val="single"/>
+          <w:lang w:val="en-US"/>
+        </w:rPr>
+        <w:t>primordial soup</w:t>
+      </w:r>
+      <w:r>
+        <w:rPr>
+          <w:i/>
+          <w:sz w:val="21"/>
+          <w:szCs w:val="21"/>
+          <w:lang w:val="en-US"/>
+        </w:rPr>
+        <w:t xml:space="preserve"> as any finite mass of arbitrarily dense randomly dispersed living cells.)</w:t>
+      </w:r>
+      <w:r>
+        <w:rPr>
+          <w:i/>
+          <w:sz w:val="21"/>
+          <w:szCs w:val="21"/>
+          <w:lang w:val="en-US"/>
+        </w:rPr>
+        <w:t>”</w:t>
+      </w:r>
+    </w:p>
+    <w:p>
+      <w:pPr>
+        <w:jc w:val="both"/>
+        <w:rPr>
+          <w:i/>
+          <w:sz w:val="21"/>
+          <w:szCs w:val="21"/>
+          <w:lang w:val="en-US"/>
+        </w:rPr>
+      </w:pPr>
+    </w:p>
+    <w:p>
+      <w:pPr>
+        <w:jc w:val="both"/>
+        <w:rPr>
+          <w:sz w:val="21"/>
+          <w:szCs w:val="21"/>
+          <w:lang w:val="en-US"/>
+        </w:rPr>
+      </w:pPr>
+      <w:r>
+        <w:rPr>
+          <w:sz w:val="21"/>
+          <w:szCs w:val="21"/>
+          <w:lang w:val="en-US"/>
+        </w:rPr>
+        <w:t xml:space="preserve">In particular, </w:t>
+      </w:r>
+      <w:r>
+        <w:rPr>
+          <w:sz w:val="21"/>
+          <w:szCs w:val="21"/>
+          <w:lang w:val="en-US"/>
+        </w:rPr>
+        <w:t>5≤F</w:t>
+      </w:r>
+      <w:r>
+        <w:rPr>
+          <w:sz w:val="21"/>
+          <w:szCs w:val="21"/>
+          <w:vertAlign w:val="subscript"/>
+          <w:lang w:val="en-US"/>
+        </w:rPr>
+        <w:t>l</w:t>
+      </w:r>
+      <w:r>
+        <w:rPr>
+          <w:sz w:val="21"/>
+          <w:szCs w:val="21"/>
+          <w:lang w:val="en-US"/>
+        </w:rPr>
+        <w:t xml:space="preserve">≤9 </w:t>
+      </w:r>
+      <w:r>
+        <w:rPr>
+          <w:sz w:val="21"/>
+          <w:szCs w:val="21"/>
+          <w:lang w:val="en-US"/>
+        </w:rPr>
+        <w:t xml:space="preserve">are hard constraints </w:t>
+      </w:r>
+      <w:r>
+        <w:rPr>
+          <w:sz w:val="21"/>
+          <w:szCs w:val="21"/>
+          <w:lang w:val="en-US"/>
+        </w:rPr>
+        <w:t>to ensure 1. and 2. and Carter focused on the range 4 to 7 as most relevant to GoL</w:t>
+      </w:r>
+      <w:r>
+        <w:rPr>
+          <w:sz w:val="21"/>
+          <w:szCs w:val="21"/>
+          <w:lang w:val="en-US"/>
+        </w:rPr>
+        <w:t>-</w:t>
+      </w:r>
+      <w:r>
+        <w:rPr>
+          <w:sz w:val="21"/>
+          <w:szCs w:val="21"/>
+          <w:lang w:val="en-US"/>
+        </w:rPr>
+        <w:t>likeness</w:t>
+      </w:r>
+      <w:r>
+        <w:rPr>
+          <w:sz w:val="21"/>
+          <w:szCs w:val="21"/>
+          <w:lang w:val="en-US"/>
+        </w:rPr>
+        <w:t xml:space="preserve"> for both E and F</w:t>
+      </w:r>
+      <w:r>
+        <w:rPr>
+          <w:sz w:val="21"/>
+          <w:szCs w:val="21"/>
+          <w:lang w:val="en-US"/>
+        </w:rPr>
+        <w:t xml:space="preserve">. He found only two rules 4555 and 5766 to satisfy definition 1, and of these only </w:t>
+      </w:r>
+      <w:r>
+        <w:rPr>
+          <w:sz w:val="21"/>
+          <w:szCs w:val="21"/>
+          <w:lang w:val="en-US"/>
+        </w:rPr>
+        <w:t xml:space="preserve">the rule </w:t>
+      </w:r>
+      <w:r>
+        <w:rPr>
+          <w:sz w:val="21"/>
+          <w:szCs w:val="21"/>
+          <w:lang w:val="en-US"/>
+        </w:rPr>
+        <w:t xml:space="preserve">5766 </w:t>
+      </w:r>
+      <w:r>
+        <w:rPr>
+          <w:sz w:val="21"/>
+          <w:szCs w:val="21"/>
+          <w:lang w:val="en-US"/>
+        </w:rPr>
+        <w:t xml:space="preserve">supported an extension of many 2D-GoL objects to 3D (by plane duplication).  It seems that in 3D, as for 2D, the totalistic rules provide very tight constraints without significant alternatives to the known GoL rules. Bay also discusses possible extensions to rules that distinguish the 26 </w:t>
+      </w:r>
+      <w:proofErr w:type="spellStart"/>
+      <w:r>
+        <w:rPr>
+          <w:sz w:val="21"/>
+          <w:szCs w:val="21"/>
+          <w:lang w:val="en-US"/>
+        </w:rPr>
+        <w:t>neighbours</w:t>
+      </w:r>
+      <w:proofErr w:type="spellEnd"/>
+      <w:r>
+        <w:rPr>
+          <w:sz w:val="21"/>
+          <w:szCs w:val="21"/>
+          <w:lang w:val="en-US"/>
+        </w:rPr>
+        <w:t xml:space="preserve"> into three classes: </w:t>
+      </w:r>
+      <w:r>
+        <w:rPr>
+          <w:sz w:val="21"/>
+          <w:szCs w:val="21"/>
+          <w:lang w:val="en-US"/>
+        </w:rPr>
+        <w:t xml:space="preserve">face-centered (6), </w:t>
+      </w:r>
+      <w:r>
+        <w:rPr>
+          <w:sz w:val="21"/>
+          <w:szCs w:val="21"/>
+          <w:lang w:val="en-US"/>
+        </w:rPr>
+        <w:t>edge-cent</w:t>
+      </w:r>
+      <w:r>
+        <w:rPr>
+          <w:sz w:val="21"/>
+          <w:szCs w:val="21"/>
+          <w:lang w:val="en-US"/>
+        </w:rPr>
+        <w:t>e</w:t>
+      </w:r>
+      <w:r>
+        <w:rPr>
+          <w:sz w:val="21"/>
+          <w:szCs w:val="21"/>
+          <w:lang w:val="en-US"/>
+        </w:rPr>
+        <w:t>red (</w:t>
+      </w:r>
+      <w:r>
+        <w:rPr>
+          <w:sz w:val="21"/>
+          <w:szCs w:val="21"/>
+          <w:lang w:val="en-US"/>
+        </w:rPr>
+        <w:t>12</w:t>
+      </w:r>
+      <w:r>
+        <w:rPr>
+          <w:sz w:val="21"/>
+          <w:szCs w:val="21"/>
+          <w:lang w:val="en-US"/>
+        </w:rPr>
+        <w:t xml:space="preserve">) and </w:t>
+      </w:r>
+      <w:r>
+        <w:rPr>
+          <w:sz w:val="21"/>
+          <w:szCs w:val="21"/>
+          <w:lang w:val="en-US"/>
+        </w:rPr>
+        <w:t xml:space="preserve">corner (8) </w:t>
+      </w:r>
+      <w:r>
+        <w:rPr>
+          <w:sz w:val="21"/>
+          <w:szCs w:val="21"/>
+          <w:lang w:val="en-US"/>
+        </w:rPr>
+        <w:t xml:space="preserve">sites. Given the preferred z-axis of </w:t>
+      </w:r>
+      <w:r>
+        <w:rPr>
+          <w:sz w:val="21"/>
+          <w:szCs w:val="21"/>
+          <w:lang w:val="en-US"/>
+        </w:rPr>
+        <w:t>our</w:t>
+      </w:r>
+      <w:r>
+        <w:rPr>
+          <w:sz w:val="21"/>
+          <w:szCs w:val="21"/>
+          <w:lang w:val="en-US"/>
+        </w:rPr>
+        <w:t xml:space="preserve"> asymmetric 64xNxN space and the desire to relate 3D rules to 2D rules it makes sense to further distinguish the </w:t>
+      </w:r>
+      <w:r>
+        <w:rPr>
+          <w:sz w:val="21"/>
+          <w:szCs w:val="21"/>
+          <w:lang w:val="en-US"/>
+        </w:rPr>
+        <w:t>(</w:t>
+      </w:r>
+      <w:proofErr w:type="spellStart"/>
+      <w:r>
+        <w:rPr>
+          <w:sz w:val="21"/>
+          <w:szCs w:val="21"/>
+          <w:lang w:val="en-US"/>
+        </w:rPr>
+        <w:t>xy</w:t>
+      </w:r>
+      <w:proofErr w:type="spellEnd"/>
+      <w:r>
+        <w:rPr>
+          <w:sz w:val="21"/>
+          <w:szCs w:val="21"/>
+          <w:lang w:val="en-US"/>
+        </w:rPr>
+        <w:t xml:space="preserve">) </w:t>
+      </w:r>
+      <w:r>
+        <w:rPr>
+          <w:sz w:val="21"/>
+          <w:szCs w:val="21"/>
+          <w:lang w:val="en-US"/>
+        </w:rPr>
+        <w:t>in</w:t>
+      </w:r>
+      <w:r>
+        <w:rPr>
+          <w:sz w:val="21"/>
+          <w:szCs w:val="21"/>
+          <w:lang w:val="en-US"/>
+        </w:rPr>
+        <w:t>-</w:t>
+      </w:r>
+      <w:r>
+        <w:rPr>
+          <w:sz w:val="21"/>
+          <w:szCs w:val="21"/>
+          <w:lang w:val="en-US"/>
+        </w:rPr>
+        <w:t>plane and out</w:t>
+      </w:r>
+      <w:r>
+        <w:rPr>
+          <w:sz w:val="21"/>
+          <w:szCs w:val="21"/>
+          <w:lang w:val="en-US"/>
+        </w:rPr>
+        <w:t>-</w:t>
+      </w:r>
+      <w:r>
+        <w:rPr>
+          <w:sz w:val="21"/>
+          <w:szCs w:val="21"/>
+          <w:lang w:val="en-US"/>
+        </w:rPr>
+        <w:t>of</w:t>
+      </w:r>
+      <w:r>
+        <w:rPr>
+          <w:sz w:val="21"/>
+          <w:szCs w:val="21"/>
+          <w:lang w:val="en-US"/>
+        </w:rPr>
+        <w:t>-</w:t>
+      </w:r>
+      <w:r>
+        <w:rPr>
+          <w:sz w:val="21"/>
+          <w:szCs w:val="21"/>
+          <w:lang w:val="en-US"/>
+        </w:rPr>
+        <w:t>plane sites</w:t>
+      </w:r>
+      <w:r>
+        <w:rPr>
+          <w:sz w:val="21"/>
+          <w:szCs w:val="21"/>
+          <w:lang w:val="en-US"/>
+        </w:rPr>
+        <w:t xml:space="preserve"> yielding 5 classes with </w:t>
+      </w:r>
+      <w:r>
+        <w:rPr>
+          <w:sz w:val="21"/>
+          <w:szCs w:val="21"/>
+          <w:lang w:val="en-US"/>
+        </w:rPr>
+        <w:t>4,2,</w:t>
+      </w:r>
+      <w:r>
+        <w:rPr>
+          <w:sz w:val="21"/>
+          <w:szCs w:val="21"/>
+          <w:lang w:val="en-US"/>
+        </w:rPr>
+        <w:t>4,8</w:t>
+      </w:r>
+      <w:r>
+        <w:rPr>
+          <w:sz w:val="21"/>
+          <w:szCs w:val="21"/>
+          <w:lang w:val="en-US"/>
+        </w:rPr>
+        <w:t>,</w:t>
+      </w:r>
+      <w:r>
+        <w:rPr>
+          <w:sz w:val="21"/>
+          <w:szCs w:val="21"/>
+          <w:lang w:val="en-US"/>
+        </w:rPr>
+        <w:t xml:space="preserve">8 members. </w:t>
+      </w:r>
+      <w:r>
+        <w:rPr>
+          <w:sz w:val="21"/>
+          <w:szCs w:val="21"/>
+          <w:lang w:val="en-US"/>
+        </w:rPr>
+        <w:t>The number of rules with the total sum in the range 4-7 is then …</w:t>
+      </w:r>
     </w:p>
     <w:p>
       <w:pPr>
@@ -1922,13 +3878,7 @@
         <w:annotationRef/>
       </w:r>
       <w:r>
-        <w:t xml:space="preserve">The difference between </w:t>
-      </w:r>
-      <w:r>
-        <w:t xml:space="preserve">birth with </w:t>
-      </w:r>
-      <w:r>
-        <w:t xml:space="preserve">B and b is that B refers to the </w:t>
+        <w:t xml:space="preserve">The difference between birth with B and b is that B refers to the </w:t>
       </w:r>
       <w:proofErr w:type="spellStart"/>
       <w:r>
@@ -1936,10 +3886,7 @@
       </w:r>
       <w:proofErr w:type="spellEnd"/>
       <w:r>
-        <w:t xml:space="preserve"> state and </w:t>
-      </w:r>
-      <w:r>
-        <w:t xml:space="preserve">b refers to the gene state. Whereas for </w:t>
+        <w:t xml:space="preserve"> state and b refers to the gene state. Whereas for </w:t>
       </w:r>
       <w:proofErr w:type="spellStart"/>
       <w:r>
@@ -2012,6 +3959,103 @@
     </w:p>
   </w:footnote>
 </w:footnotes>
+</file>
+
+<file path=word/numbering.xml><?xml version="1.0" encoding="utf-8"?>
+<w:numbering xmlns:wpc="http://schemas.microsoft.com/office/word/2010/wordprocessingCanvas" xmlns:cx="http://schemas.microsoft.com/office/drawing/2014/chartex" xmlns:cx1="http://schemas.microsoft.com/office/drawing/2015/9/8/chartex" xmlns:cx2="http://schemas.microsoft.com/office/drawing/2015/10/21/chartex" xmlns:cx3="http://schemas.microsoft.com/office/drawing/2016/5/9/chartex" xmlns:cx4="http://schemas.microsoft.com/office/drawing/2016/5/10/chartex" xmlns:cx5="http://schemas.microsoft.com/office/drawing/2016/5/11/chartex" xmlns:cx6="http://schemas.microsoft.com/office/drawing/2016/5/12/chartex" xmlns:cx7="http://schemas.microsoft.com/office/drawing/2016/5/13/chartex" xmlns:cx8="http://schemas.microsoft.com/office/drawing/2016/5/14/chartex" xmlns:mc="http://schemas.openxmlformats.org/markup-compatibility/2006" xmlns:aink="http://schemas.microsoft.com/office/drawing/2016/ink" xmlns:am3d="http://schemas.microsoft.com/office/drawing/2017/model3d" xmlns:o="urn:schemas-microsoft-com:office:office" xmlns:r="http://schemas.openxmlformats.org/officeDocument/2006/relationships" xmlns:m="http://schemas.openxmlformats.org/officeDocument/2006/math" xmlns:v="urn:schemas-microsoft-com:vml" xmlns:wp14="http://schemas.microsoft.com/office/word/2010/wordprocessingDrawing" xmlns:wp="http://schemas.openxmlformats.org/drawingml/2006/wordprocessingDrawing" xmlns:w10="urn:schemas-microsoft-com:office:word" xmlns:w="http://schemas.openxmlformats.org/wordprocessingml/2006/main" xmlns:w14="http://schemas.microsoft.com/office/word/2010/wordml" xmlns:w15="http://schemas.microsoft.com/office/word/2012/wordml" xmlns:w16cid="http://schemas.microsoft.com/office/word/2016/wordml/cid" xmlns:w16se="http://schemas.microsoft.com/office/word/2015/wordml/symex" xmlns:wpg="http://schemas.microsoft.com/office/word/2010/wordprocessingGroup" xmlns:wpi="http://schemas.microsoft.com/office/word/2010/wordprocessingInk" xmlns:wne="http://schemas.microsoft.com/office/word/2006/wordml" xmlns:wps="http://schemas.microsoft.com/office/word/2010/wordprocessingShape" mc:Ignorable="w14 w15 w16se w16cid wp14">
+  <w:abstractNum w:abstractNumId="0" w15:restartNumberingAfterBreak="0">
+    <w:nsid w:val="2213692E"/>
+    <w:multiLevelType w:val="hybridMultilevel"/>
+    <w:tmpl w:val="637E7208"/>
+    <w:lvl w:ilvl="0" w:tplc="CBF88114">
+      <w:start w:val="1"/>
+      <w:numFmt w:val="lowerRoman"/>
+      <w:lvlText w:val="(%1)"/>
+      <w:lvlJc w:val="left"/>
+      <w:pPr>
+        <w:ind w:left="1080" w:hanging="720"/>
+      </w:pPr>
+      <w:rPr>
+        <w:rFonts w:hint="default"/>
+      </w:rPr>
+    </w:lvl>
+    <w:lvl w:ilvl="1" w:tplc="04090019" w:tentative="1">
+      <w:start w:val="1"/>
+      <w:numFmt w:val="lowerLetter"/>
+      <w:lvlText w:val="%2."/>
+      <w:lvlJc w:val="left"/>
+      <w:pPr>
+        <w:ind w:left="1440" w:hanging="360"/>
+      </w:pPr>
+    </w:lvl>
+    <w:lvl w:ilvl="2" w:tplc="0409001B" w:tentative="1">
+      <w:start w:val="1"/>
+      <w:numFmt w:val="lowerRoman"/>
+      <w:lvlText w:val="%3."/>
+      <w:lvlJc w:val="right"/>
+      <w:pPr>
+        <w:ind w:left="2160" w:hanging="180"/>
+      </w:pPr>
+    </w:lvl>
+    <w:lvl w:ilvl="3" w:tplc="0409000F" w:tentative="1">
+      <w:start w:val="1"/>
+      <w:numFmt w:val="decimal"/>
+      <w:lvlText w:val="%4."/>
+      <w:lvlJc w:val="left"/>
+      <w:pPr>
+        <w:ind w:left="2880" w:hanging="360"/>
+      </w:pPr>
+    </w:lvl>
+    <w:lvl w:ilvl="4" w:tplc="04090019" w:tentative="1">
+      <w:start w:val="1"/>
+      <w:numFmt w:val="lowerLetter"/>
+      <w:lvlText w:val="%5."/>
+      <w:lvlJc w:val="left"/>
+      <w:pPr>
+        <w:ind w:left="3600" w:hanging="360"/>
+      </w:pPr>
+    </w:lvl>
+    <w:lvl w:ilvl="5" w:tplc="0409001B" w:tentative="1">
+      <w:start w:val="1"/>
+      <w:numFmt w:val="lowerRoman"/>
+      <w:lvlText w:val="%6."/>
+      <w:lvlJc w:val="right"/>
+      <w:pPr>
+        <w:ind w:left="4320" w:hanging="180"/>
+      </w:pPr>
+    </w:lvl>
+    <w:lvl w:ilvl="6" w:tplc="0409000F" w:tentative="1">
+      <w:start w:val="1"/>
+      <w:numFmt w:val="decimal"/>
+      <w:lvlText w:val="%7."/>
+      <w:lvlJc w:val="left"/>
+      <w:pPr>
+        <w:ind w:left="5040" w:hanging="360"/>
+      </w:pPr>
+    </w:lvl>
+    <w:lvl w:ilvl="7" w:tplc="04090019" w:tentative="1">
+      <w:start w:val="1"/>
+      <w:numFmt w:val="lowerLetter"/>
+      <w:lvlText w:val="%8."/>
+      <w:lvlJc w:val="left"/>
+      <w:pPr>
+        <w:ind w:left="5760" w:hanging="360"/>
+      </w:pPr>
+    </w:lvl>
+    <w:lvl w:ilvl="8" w:tplc="0409001B" w:tentative="1">
+      <w:start w:val="1"/>
+      <w:numFmt w:val="lowerRoman"/>
+      <w:lvlText w:val="%9."/>
+      <w:lvlJc w:val="right"/>
+      <w:pPr>
+        <w:ind w:left="6480" w:hanging="180"/>
+      </w:pPr>
+    </w:lvl>
+  </w:abstractNum>
+  <w:num w:numId="1">
+    <w:abstractNumId w:val="0"/>
+  </w:num>
+</w:numbering>
 </file>
 
 <file path=word/styles.xml><?xml version="1.0" encoding="utf-8"?>
@@ -2753,6 +4797,17 @@
       <w:color w:val="1F3763" w:themeColor="accent1" w:themeShade="7F"/>
     </w:rPr>
   </w:style>
+  <w:style w:type="paragraph" w:styleId="ListParagraph">
+    <w:name w:val="List Paragraph"/>
+    <w:basedOn w:val="Normal"/>
+    <w:uiPriority w:val="34"/>
+    <w:qFormat/>
+    <w:rsid w:val="000D24BB"/>
+    <w:pPr>
+      <w:ind w:left="720"/>
+      <w:contextualSpacing/>
+    </w:pPr>
+  </w:style>
 </w:styles>
 </file>
 

</xml_diff>